<commit_message>
Information Organization Zip File
Contains the Process Documentation, README file, and the Merged Howard
County Schools & Columbia Association Pools Datasets.
</commit_message>
<xml_diff>
--- a/Process Documentation.docx
+++ b/Process Documentation.docx
@@ -1,6 +1,6 @@
 
 <file path=word/document.xml><?xml version="1.0" encoding="utf-8"?>
-<w:document xmlns:wpc="http://schemas.microsoft.com/office/word/2010/wordprocessingCanvas" xmlns:mo="http://schemas.microsoft.com/office/mac/office/2008/main" xmlns:mc="http://schemas.openxmlformats.org/markup-compatibility/2006" xmlns:mv="urn:schemas-microsoft-com:mac:vml" xmlns:o="urn:schemas-microsoft-com:office:office" xmlns:r="http://schemas.openxmlformats.org/officeDocument/2006/relationships" xmlns:m="http://schemas.openxmlformats.org/officeDocument/2006/math" xmlns:v="urn:schemas-microsoft-com:vml" xmlns:wp14="http://schemas.microsoft.com/office/word/2010/wordprocessingDrawing" xmlns:wp="http://schemas.openxmlformats.org/drawingml/2006/wordprocessingDrawing" xmlns:w10="urn:schemas-microsoft-com:office:word" xmlns:w="http://schemas.openxmlformats.org/wordprocessingml/2006/main" xmlns:w14="http://schemas.microsoft.com/office/word/2010/wordml" xmlns:wpg="http://schemas.microsoft.com/office/word/2010/wordprocessingGroup" xmlns:wpi="http://schemas.microsoft.com/office/word/2010/wordprocessingInk" xmlns:wne="http://schemas.microsoft.com/office/word/2006/wordml" xmlns:wps="http://schemas.microsoft.com/office/word/2010/wordprocessingShape" mc:Ignorable="w14 wp14">
+<w:document xmlns:wpc="http://schemas.microsoft.com/office/word/2010/wordprocessingCanvas" xmlns:mc="http://schemas.openxmlformats.org/markup-compatibility/2006" xmlns:o="urn:schemas-microsoft-com:office:office" xmlns:r="http://schemas.openxmlformats.org/officeDocument/2006/relationships" xmlns:m="http://schemas.openxmlformats.org/officeDocument/2006/math" xmlns:v="urn:schemas-microsoft-com:vml" xmlns:wp14="http://schemas.microsoft.com/office/word/2010/wordprocessingDrawing" xmlns:wp="http://schemas.openxmlformats.org/drawingml/2006/wordprocessingDrawing" xmlns:w10="urn:schemas-microsoft-com:office:word" xmlns:w="http://schemas.openxmlformats.org/wordprocessingml/2006/main" xmlns:w14="http://schemas.microsoft.com/office/word/2010/wordml" xmlns:w15="http://schemas.microsoft.com/office/word/2012/wordml" xmlns:wpg="http://schemas.microsoft.com/office/word/2010/wordprocessingGroup" xmlns:wpi="http://schemas.microsoft.com/office/word/2010/wordprocessingInk" xmlns:wne="http://schemas.microsoft.com/office/word/2006/wordml" xmlns:wps="http://schemas.microsoft.com/office/word/2010/wordprocessingShape" mc:Ignorable="w14 w15 wp14">
   <w:body>
     <w:p>
       <w:pPr>
@@ -28,23 +28,6 @@
           <w:b/>
         </w:rPr>
       </w:pPr>
-      <w:bookmarkStart w:id="0" w:name="_GoBack"/>
-    </w:p>
-    <w:bookmarkEnd w:id="0"/>
-    <w:p>
-      <w:pPr>
-        <w:spacing w:line="360" w:lineRule="auto"/>
-        <w:ind w:firstLine="720"/>
-        <w:rPr>
-          <w:rFonts w:ascii="Times New Roman" w:hAnsi="Times New Roman" w:cs="Times New Roman"/>
-        </w:rPr>
-      </w:pPr>
-      <w:r>
-        <w:rPr>
-          <w:rFonts w:ascii="Times New Roman" w:hAnsi="Times New Roman" w:cs="Times New Roman"/>
-        </w:rPr>
-        <w:t xml:space="preserve">Combining the datasets into one file involved first merging the information for the schools that was initially separated into elementary, middle, and high school, into one file with the combined dataset. All of the datasets came as a CSV file, which I then saved as an excel spreadsheet. Combining the school datasets involved simply copying and pasting each dataset onto a new excel spreadsheet since each of the three datasets had the same columns. I opened a new excel spreadsheet to use as the merged file and called it Merged Howard County Schools &amp; Columbia Association Pools Datasets. </w:t>
-      </w:r>
     </w:p>
     <w:p>
       <w:pPr>
@@ -57,6 +40,22 @@
       <w:r>
         <w:rPr>
           <w:rFonts w:ascii="Times New Roman" w:hAnsi="Times New Roman" w:cs="Times New Roman"/>
+        </w:rPr>
+        <w:t xml:space="preserve">Combining the datasets into one file involved first merging the information for the schools that was initially separated into elementary, middle, and high school, into one file with the combined dataset. All of the datasets came as a CSV file, which I then saved as an excel spreadsheet. Combining the school datasets involved simply copying and pasting each dataset onto a new excel spreadsheet since each of the three datasets had the same columns. I opened a new excel spreadsheet to use as the merged file and called it Merged Howard County Schools &amp; Columbia Association Pools Datasets. </w:t>
+      </w:r>
+    </w:p>
+    <w:p>
+      <w:pPr>
+        <w:spacing w:line="360" w:lineRule="auto"/>
+        <w:ind w:firstLine="720"/>
+        <w:rPr>
+          <w:rFonts w:ascii="Times New Roman" w:hAnsi="Times New Roman" w:cs="Times New Roman"/>
+        </w:rPr>
+      </w:pPr>
+      <w:r>
+        <w:rPr>
+          <w:rFonts w:ascii="Times New Roman" w:hAnsi="Times New Roman" w:cs="Times New Roman"/>
+          <w:noProof/>
         </w:rPr>
         <w:drawing>
           <wp:anchor distT="0" distB="0" distL="114300" distR="114300" simplePos="0" relativeHeight="251660288" behindDoc="0" locked="0" layoutInCell="1" allowOverlap="1" wp14:anchorId="3F3CB404" wp14:editId="16D2D712">
@@ -82,7 +81,7 @@
                     <pic:cNvPicPr/>
                   </pic:nvPicPr>
                   <pic:blipFill rotWithShape="1">
-                    <a:blip r:embed="rId9">
+                    <a:blip r:embed="rId8">
                       <a:extLst>
                         <a:ext uri="{28A0092B-C50C-407E-A947-70E740481C1C}">
                           <a14:useLocalDpi xmlns:a14="http://schemas.microsoft.com/office/drawing/2010/main" val="0"/>
@@ -105,7 +104,7 @@
                     </a:ln>
                     <a:extLst>
                       <a:ext uri="{53640926-AAD7-44d8-BBD7-CCE9431645EC}">
-                        <a14:shadowObscured xmlns:a14="http://schemas.microsoft.com/office/drawing/2010/main"/>
+                        <a14:shadowObscured xmlns:a14="http://schemas.microsoft.com/office/drawing/2010/main" xmlns:w="http://schemas.openxmlformats.org/wordprocessingml/2006/main" xmlns:w10="urn:schemas-microsoft-com:office:word" xmlns:v="urn:schemas-microsoft-com:vml" xmlns:o="urn:schemas-microsoft-com:office:office" xmlns:mv="urn:schemas-microsoft-com:mac:vml" xmlns:mo="http://schemas.microsoft.com/office/mac/office/2008/main" xmlns=""/>
                       </a:ext>
                     </a:extLst>
                   </pic:spPr>
@@ -158,7 +157,7 @@
                     <pic:cNvPicPr/>
                   </pic:nvPicPr>
                   <pic:blipFill rotWithShape="1">
-                    <a:blip r:embed="rId10">
+                    <a:blip r:embed="rId9">
                       <a:extLst>
                         <a:ext uri="{28A0092B-C50C-407E-A947-70E740481C1C}">
                           <a14:useLocalDpi xmlns:a14="http://schemas.microsoft.com/office/drawing/2010/main" val="0"/>
@@ -181,10 +180,10 @@
                     </a:ln>
                     <a:extLst>
                       <a:ext uri="{53640926-AAD7-44d8-BBD7-CCE9431645EC}">
-                        <a14:shadowObscured xmlns:a14="http://schemas.microsoft.com/office/drawing/2010/main"/>
+                        <a14:shadowObscured xmlns:a14="http://schemas.microsoft.com/office/drawing/2010/main" xmlns:w="http://schemas.openxmlformats.org/wordprocessingml/2006/main" xmlns:w10="urn:schemas-microsoft-com:office:word" xmlns:v="urn:schemas-microsoft-com:vml" xmlns:o="urn:schemas-microsoft-com:office:office" xmlns:mv="urn:schemas-microsoft-com:mac:vml" xmlns:mo="http://schemas.microsoft.com/office/mac/office/2008/main" xmlns=""/>
                       </a:ext>
                       <a:ext uri="{FAA26D3D-D897-4be2-8F04-BA451C77F1D7}">
-                        <ma14:placeholderFlag xmlns:ma14="http://schemas.microsoft.com/office/mac/drawingml/2011/main"/>
+                        <ma14:placeholderFlag xmlns:ma14="http://schemas.microsoft.com/office/mac/drawingml/2011/main" xmlns:w="http://schemas.openxmlformats.org/wordprocessingml/2006/main" xmlns:w10="urn:schemas-microsoft-com:office:word" xmlns:v="urn:schemas-microsoft-com:vml" xmlns:o="urn:schemas-microsoft-com:office:office" xmlns:mv="urn:schemas-microsoft-com:mac:vml" xmlns:mo="http://schemas.microsoft.com/office/mac/office/2008/main" xmlns=""/>
                       </a:ext>
                     </a:extLst>
                   </pic:spPr>
@@ -255,7 +254,7 @@
                         <a:effectLst/>
                         <a:extLst>
                           <a:ext uri="{C572A759-6A51-4108-AA02-DFA0A04FC94B}">
-                            <ma14:wrappingTextBoxFlag xmlns:ma14="http://schemas.microsoft.com/office/mac/drawingml/2011/main"/>
+                            <ma14:wrappingTextBoxFlag xmlns:ma14="http://schemas.microsoft.com/office/mac/drawingml/2011/main" xmlns:w="http://schemas.openxmlformats.org/wordprocessingml/2006/main" xmlns:w10="urn:schemas-microsoft-com:office:word" xmlns:v="urn:schemas-microsoft-com:vml" xmlns:o="urn:schemas-microsoft-com:office:office" xmlns:mv="urn:schemas-microsoft-com:mac:vml" xmlns:mo="http://schemas.microsoft.com/office/mac/office/2008/main" xmlns=""/>
                           </a:ext>
                         </a:extLst>
                       </wps:spPr>
@@ -290,11 +289,11 @@
           </mc:Choice>
           <mc:Fallback>
             <w:pict>
-              <v:shapetype id="_x0000_t202" coordsize="21600,21600" o:spt="202" path="m0,0l0,21600,21600,21600,21600,0xe">
+              <v:shapetype w14:anchorId="0AA8B609" id="_x0000_t202" coordsize="21600,21600" o:spt="202" path="m,l,21600r21600,l21600,xe">
                 <v:stroke joinstyle="miter"/>
                 <v:path gradientshapeok="t" o:connecttype="rect"/>
               </v:shapetype>
-              <v:shape id="Text Box 4" o:spid="_x0000_s1026" type="#_x0000_t202" style="position:absolute;margin-left:233.65pt;margin-top:-7.95pt;width:235pt;height:31.1pt;z-index:251662336;visibility:visible;mso-wrap-style:square;mso-wrap-distance-left:9pt;mso-wrap-distance-top:0;mso-wrap-distance-right:9pt;mso-wrap-distance-bottom:0;mso-position-horizontal:absolute;mso-position-horizontal-relative:text;mso-position-vertical:absolute;mso-position-vertical-relative:text;v-text-anchor:top" o:gfxdata="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" stroked="f">
+              <v:shape id="Text Box 4" o:spid="_x0000_s1026" type="#_x0000_t202" style="position:absolute;margin-left:233.65pt;margin-top:-8pt;width:235pt;height:31.1pt;z-index:251662336;visibility:visible;mso-wrap-style:square;mso-wrap-distance-left:9pt;mso-wrap-distance-top:0;mso-wrap-distance-right:9pt;mso-wrap-distance-bottom:0;mso-position-horizontal:absolute;mso-position-horizontal-relative:text;mso-position-vertical:absolute;mso-position-vertical-relative:text;v-text-anchor:top" o:gfxdata="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" stroked="f">
                 <v:textbox style="mso-fit-shape-to-text:t" inset="0,0,0,0">
                   <w:txbxContent>
                     <w:p>
@@ -359,7 +358,7 @@
                         <a:effectLst/>
                         <a:extLst>
                           <a:ext uri="{C572A759-6A51-4108-AA02-DFA0A04FC94B}">
-                            <ma14:wrappingTextBoxFlag xmlns:ma14="http://schemas.microsoft.com/office/mac/drawingml/2011/main"/>
+                            <ma14:wrappingTextBoxFlag xmlns:ma14="http://schemas.microsoft.com/office/mac/drawingml/2011/main" xmlns:w="http://schemas.openxmlformats.org/wordprocessingml/2006/main" xmlns:w10="urn:schemas-microsoft-com:office:word" xmlns:v="urn:schemas-microsoft-com:vml" xmlns:o="urn:schemas-microsoft-com:office:office" xmlns:mv="urn:schemas-microsoft-com:mac:vml" xmlns:mo="http://schemas.microsoft.com/office/mac/office/2008/main" xmlns=""/>
                           </a:ext>
                         </a:extLst>
                       </wps:spPr>
@@ -377,24 +376,14 @@
                             <w:r>
                               <w:t xml:space="preserve">Figure </w:t>
                             </w:r>
-                            <w:r>
-                              <w:fldChar w:fldCharType="begin"/>
-                            </w:r>
-                            <w:r>
-                              <w:instrText xml:space="preserve"> SEQ Figure \* ARABIC </w:instrText>
-                            </w:r>
-                            <w:r>
-                              <w:fldChar w:fldCharType="separate"/>
-                            </w:r>
-                            <w:r>
-                              <w:rPr>
-                                <w:noProof/>
-                              </w:rPr>
-                              <w:t>1</w:t>
-                            </w:r>
-                            <w:r>
-                              <w:fldChar w:fldCharType="end"/>
-                            </w:r>
+                            <w:fldSimple w:instr=" SEQ Figure \* ARABIC ">
+                              <w:r>
+                                <w:rPr>
+                                  <w:noProof/>
+                                </w:rPr>
+                                <w:t>1</w:t>
+                              </w:r>
+                            </w:fldSimple>
                             <w:r>
                               <w:t>: Click on cell B1 and press Command A to select all followed by Command C to copy the entire dataset.</w:t>
                             </w:r>
@@ -415,7 +404,7 @@
           </mc:Choice>
           <mc:Fallback>
             <w:pict>
-              <v:shape id="Text Box 3" o:spid="_x0000_s1027" type="#_x0000_t202" style="position:absolute;margin-left:-10.65pt;margin-top:-8.6pt;width:220.65pt;height:41.65pt;z-index:251661312;visibility:visible;mso-wrap-style:square;mso-wrap-distance-left:9pt;mso-wrap-distance-top:0;mso-wrap-distance-right:9pt;mso-wrap-distance-bottom:0;mso-position-horizontal:absolute;mso-position-horizontal-relative:text;mso-position-vertical:absolute;mso-position-vertical-relative:text;v-text-anchor:top" o:gfxdata="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" stroked="f">
+              <v:shape w14:anchorId="3EB90C54" id="Text Box 3" o:spid="_x0000_s1027" type="#_x0000_t202" style="position:absolute;margin-left:-10.7pt;margin-top:-8.65pt;width:220.65pt;height:41.65pt;z-index:251661312;visibility:visible;mso-wrap-style:square;mso-wrap-distance-left:9pt;mso-wrap-distance-top:0;mso-wrap-distance-right:9pt;mso-wrap-distance-bottom:0;mso-position-horizontal:absolute;mso-position-horizontal-relative:text;mso-position-vertical:absolute;mso-position-vertical-relative:text;v-text-anchor:top" o:gfxdata="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" stroked="f">
                 <v:textbox style="mso-fit-shape-to-text:t" inset="0,0,0,0">
                   <w:txbxContent>
                     <w:p>
@@ -430,24 +419,14 @@
                       <w:r>
                         <w:t xml:space="preserve">Figure </w:t>
                       </w:r>
-                      <w:r>
-                        <w:fldChar w:fldCharType="begin"/>
-                      </w:r>
-                      <w:r>
-                        <w:instrText xml:space="preserve"> SEQ Figure \* ARABIC </w:instrText>
-                      </w:r>
-                      <w:r>
-                        <w:fldChar w:fldCharType="separate"/>
-                      </w:r>
-                      <w:r>
-                        <w:rPr>
-                          <w:noProof/>
-                        </w:rPr>
-                        <w:t>1</w:t>
-                      </w:r>
-                      <w:r>
-                        <w:fldChar w:fldCharType="end"/>
-                      </w:r>
+                      <w:fldSimple w:instr=" SEQ Figure \* ARABIC ">
+                        <w:r>
+                          <w:rPr>
+                            <w:noProof/>
+                          </w:rPr>
+                          <w:t>1</w:t>
+                        </w:r>
+                      </w:fldSimple>
                       <w:r>
                         <w:t>: Click on cell B1 and press Command A to select all followed by Command C to copy the entire dataset.</w:t>
                       </w:r>
@@ -531,7 +510,7 @@
                         <a:effectLst/>
                         <a:extLst>
                           <a:ext uri="{C572A759-6A51-4108-AA02-DFA0A04FC94B}">
-                            <ma14:wrappingTextBoxFlag xmlns:ma14="http://schemas.microsoft.com/office/mac/drawingml/2011/main"/>
+                            <ma14:wrappingTextBoxFlag xmlns:ma14="http://schemas.microsoft.com/office/mac/drawingml/2011/main" xmlns:w="http://schemas.openxmlformats.org/wordprocessingml/2006/main" xmlns:w10="urn:schemas-microsoft-com:office:word" xmlns:v="urn:schemas-microsoft-com:vml" xmlns:o="urn:schemas-microsoft-com:office:office" xmlns:mv="urn:schemas-microsoft-com:mac:vml" xmlns:mo="http://schemas.microsoft.com/office/mac/office/2008/main" xmlns=""/>
                           </a:ext>
                         </a:extLst>
                       </wps:spPr>
@@ -567,7 +546,7 @@
           </mc:Choice>
           <mc:Fallback>
             <w:pict>
-              <v:shape id="Text Box 8" o:spid="_x0000_s1028" type="#_x0000_t202" style="position:absolute;margin-left:245.9pt;margin-top:156.2pt;width:222.7pt;height:52.2pt;z-index:251666432;visibility:visible;mso-wrap-style:square;mso-wrap-distance-left:9pt;mso-wrap-distance-top:0;mso-wrap-distance-right:9pt;mso-wrap-distance-bottom:0;mso-position-horizontal:absolute;mso-position-horizontal-relative:text;mso-position-vertical:absolute;mso-position-vertical-relative:text;v-text-anchor:top" o:gfxdata="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" stroked="f">
+              <v:shape w14:anchorId="250C62C0" id="Text Box 8" o:spid="_x0000_s1028" type="#_x0000_t202" style="position:absolute;margin-left:245.9pt;margin-top:156.2pt;width:222.7pt;height:52.2pt;z-index:251666432;visibility:visible;mso-wrap-style:square;mso-wrap-distance-left:9pt;mso-wrap-distance-top:0;mso-wrap-distance-right:9pt;mso-wrap-distance-bottom:0;mso-position-horizontal:absolute;mso-position-horizontal-relative:text;mso-position-vertical:absolute;mso-position-vertical-relative:text;v-text-anchor:top" o:gfxdata="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" stroked="f">
                 <v:textbox style="mso-fit-shape-to-text:t" inset="0,0,0,0">
                   <w:txbxContent>
                     <w:p>
@@ -630,7 +609,7 @@
                     <pic:cNvPicPr/>
                   </pic:nvPicPr>
                   <pic:blipFill rotWithShape="1">
-                    <a:blip r:embed="rId11">
+                    <a:blip r:embed="rId10">
                       <a:extLst>
                         <a:ext uri="{28A0092B-C50C-407E-A947-70E740481C1C}">
                           <a14:useLocalDpi xmlns:a14="http://schemas.microsoft.com/office/drawing/2010/main" val="0"/>
@@ -653,7 +632,7 @@
                     </a:ln>
                     <a:extLst>
                       <a:ext uri="{53640926-AAD7-44d8-BBD7-CCE9431645EC}">
-                        <a14:shadowObscured xmlns:a14="http://schemas.microsoft.com/office/drawing/2010/main"/>
+                        <a14:shadowObscured xmlns:a14="http://schemas.microsoft.com/office/drawing/2010/main" xmlns:w="http://schemas.openxmlformats.org/wordprocessingml/2006/main" xmlns:w10="urn:schemas-microsoft-com:office:word" xmlns:v="urn:schemas-microsoft-com:vml" xmlns:o="urn:schemas-microsoft-com:office:office" xmlns:mv="urn:schemas-microsoft-com:mac:vml" xmlns:mo="http://schemas.microsoft.com/office/mac/office/2008/main" xmlns=""/>
                       </a:ext>
                     </a:extLst>
                   </pic:spPr>
@@ -718,7 +697,7 @@
                         <a:effectLst/>
                         <a:extLst>
                           <a:ext uri="{C572A759-6A51-4108-AA02-DFA0A04FC94B}">
-                            <ma14:wrappingTextBoxFlag xmlns:ma14="http://schemas.microsoft.com/office/mac/drawingml/2011/main"/>
+                            <ma14:wrappingTextBoxFlag xmlns:ma14="http://schemas.microsoft.com/office/mac/drawingml/2011/main" xmlns:w="http://schemas.openxmlformats.org/wordprocessingml/2006/main" xmlns:w10="urn:schemas-microsoft-com:office:word" xmlns:v="urn:schemas-microsoft-com:vml" xmlns:o="urn:schemas-microsoft-com:office:office" xmlns:mv="urn:schemas-microsoft-com:mac:vml" xmlns:mo="http://schemas.microsoft.com/office/mac/office/2008/main" xmlns=""/>
                           </a:ext>
                         </a:extLst>
                       </wps:spPr>
@@ -754,7 +733,7 @@
           </mc:Choice>
           <mc:Fallback>
             <w:pict>
-              <v:shape id="Text Box 7" o:spid="_x0000_s1029" type="#_x0000_t202" style="position:absolute;margin-left:-.95pt;margin-top:156.2pt;width:222.7pt;height:41.65pt;z-index:251665408;visibility:visible;mso-wrap-style:square;mso-wrap-distance-left:9pt;mso-wrap-distance-top:0;mso-wrap-distance-right:9pt;mso-wrap-distance-bottom:0;mso-position-horizontal:absolute;mso-position-horizontal-relative:text;mso-position-vertical:absolute;mso-position-vertical-relative:text;v-text-anchor:top" o:gfxdata="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" stroked="f">
+              <v:shape w14:anchorId="59AF3198" id="Text Box 7" o:spid="_x0000_s1029" type="#_x0000_t202" style="position:absolute;margin-left:-1pt;margin-top:156.2pt;width:222.7pt;height:41.65pt;z-index:251665408;visibility:visible;mso-wrap-style:square;mso-wrap-distance-left:9pt;mso-wrap-distance-top:0;mso-wrap-distance-right:9pt;mso-wrap-distance-bottom:0;mso-position-horizontal:absolute;mso-position-horizontal-relative:text;mso-position-vertical:absolute;mso-position-vertical-relative:text;v-text-anchor:top" o:gfxdata="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" stroked="f">
                 <v:textbox style="mso-fit-shape-to-text:t" inset="0,0,0,0">
                   <w:txbxContent>
                     <w:p>
@@ -816,7 +795,7 @@
                     <pic:cNvPicPr/>
                   </pic:nvPicPr>
                   <pic:blipFill rotWithShape="1">
-                    <a:blip r:embed="rId12">
+                    <a:blip r:embed="rId11">
                       <a:extLst>
                         <a:ext uri="{28A0092B-C50C-407E-A947-70E740481C1C}">
                           <a14:useLocalDpi xmlns:a14="http://schemas.microsoft.com/office/drawing/2010/main" val="0"/>
@@ -839,7 +818,7 @@
                     </a:ln>
                     <a:extLst>
                       <a:ext uri="{53640926-AAD7-44d8-BBD7-CCE9431645EC}">
-                        <a14:shadowObscured xmlns:a14="http://schemas.microsoft.com/office/drawing/2010/main"/>
+                        <a14:shadowObscured xmlns:a14="http://schemas.microsoft.com/office/drawing/2010/main" xmlns:w="http://schemas.openxmlformats.org/wordprocessingml/2006/main" xmlns:w10="urn:schemas-microsoft-com:office:word" xmlns:v="urn:schemas-microsoft-com:vml" xmlns:o="urn:schemas-microsoft-com:office:office" xmlns:mv="urn:schemas-microsoft-com:mac:vml" xmlns:mo="http://schemas.microsoft.com/office/mac/office/2008/main" xmlns=""/>
                       </a:ext>
                     </a:extLst>
                   </pic:spPr>
@@ -860,11 +839,6 @@
           <w:rFonts w:ascii="Times New Roman" w:hAnsi="Times New Roman" w:cs="Times New Roman"/>
         </w:rPr>
         <w:tab/>
-      </w:r>
-      <w:r>
-        <w:rPr>
-          <w:rFonts w:ascii="Times New Roman" w:hAnsi="Times New Roman" w:cs="Times New Roman"/>
-        </w:rPr>
         <w:t xml:space="preserve">As was done for the middle school dataset, I simply repeated the process for the high school dataset and place it underneath the middle school dataset in the new merged file. Once all of the information was placed into one excel sheet I saved it. After making a copy of the new merged file I opened it. Using the copy of the excel spreadsheet (just in case I messed up somehow I have a backup) I proceeded to add the dataset with the CA pools information. </w:t>
       </w:r>
     </w:p>
@@ -917,6 +891,14 @@
         </w:rPr>
         <w:t xml:space="preserve"> It is important to remember that although the dataset for CA pools only contain pools inside CA boundaries, the school datasets are for the entire Howard County. When looking at the data, only those pertaining to CA will be of focus for this project. </w:t>
       </w:r>
+    </w:p>
+    <w:p>
+      <w:pPr>
+        <w:spacing w:line="360" w:lineRule="auto"/>
+        <w:rPr>
+          <w:rFonts w:ascii="Times New Roman" w:hAnsi="Times New Roman" w:cs="Times New Roman"/>
+        </w:rPr>
+      </w:pPr>
     </w:p>
     <w:p>
       <w:pPr>
@@ -961,8 +943,12 @@
       </w:r>
     </w:p>
     <w:sectPr>
-      <w:headerReference w:type="even" r:id="rId13"/>
-      <w:headerReference w:type="default" r:id="rId14"/>
+      <w:headerReference w:type="even" r:id="rId12"/>
+      <w:headerReference w:type="default" r:id="rId13"/>
+      <w:footerReference w:type="even" r:id="rId14"/>
+      <w:footerReference w:type="default" r:id="rId15"/>
+      <w:headerReference w:type="first" r:id="rId16"/>
+      <w:footerReference w:type="first" r:id="rId17"/>
       <w:pgSz w:w="12240" w:h="15840"/>
       <w:pgMar w:top="1440" w:right="1440" w:bottom="1440" w:left="1440" w:header="720" w:footer="720" w:gutter="0"/>
       <w:cols w:space="720"/>
@@ -973,7 +959,7 @@
 </file>
 
 <file path=word/endnotes.xml><?xml version="1.0" encoding="utf-8"?>
-<w:endnotes xmlns:wpc="http://schemas.microsoft.com/office/word/2010/wordprocessingCanvas" xmlns:mo="http://schemas.microsoft.com/office/mac/office/2008/main" xmlns:mc="http://schemas.openxmlformats.org/markup-compatibility/2006" xmlns:mv="urn:schemas-microsoft-com:mac:vml" xmlns:o="urn:schemas-microsoft-com:office:office" xmlns:r="http://schemas.openxmlformats.org/officeDocument/2006/relationships" xmlns:m="http://schemas.openxmlformats.org/officeDocument/2006/math" xmlns:v="urn:schemas-microsoft-com:vml" xmlns:wp14="http://schemas.microsoft.com/office/word/2010/wordprocessingDrawing" xmlns:wp="http://schemas.openxmlformats.org/drawingml/2006/wordprocessingDrawing" xmlns:w10="urn:schemas-microsoft-com:office:word" xmlns:w="http://schemas.openxmlformats.org/wordprocessingml/2006/main" xmlns:w14="http://schemas.microsoft.com/office/word/2010/wordml" xmlns:wpg="http://schemas.microsoft.com/office/word/2010/wordprocessingGroup" xmlns:wpi="http://schemas.microsoft.com/office/word/2010/wordprocessingInk" xmlns:wne="http://schemas.microsoft.com/office/word/2006/wordml" xmlns:wps="http://schemas.microsoft.com/office/word/2010/wordprocessingShape" mc:Ignorable="w14 wp14">
+<w:endnotes xmlns:wpc="http://schemas.microsoft.com/office/word/2010/wordprocessingCanvas" xmlns:mc="http://schemas.openxmlformats.org/markup-compatibility/2006" xmlns:o="urn:schemas-microsoft-com:office:office" xmlns:r="http://schemas.openxmlformats.org/officeDocument/2006/relationships" xmlns:m="http://schemas.openxmlformats.org/officeDocument/2006/math" xmlns:v="urn:schemas-microsoft-com:vml" xmlns:wp14="http://schemas.microsoft.com/office/word/2010/wordprocessingDrawing" xmlns:wp="http://schemas.openxmlformats.org/drawingml/2006/wordprocessingDrawing" xmlns:w10="urn:schemas-microsoft-com:office:word" xmlns:w="http://schemas.openxmlformats.org/wordprocessingml/2006/main" xmlns:w14="http://schemas.microsoft.com/office/word/2010/wordml" xmlns:w15="http://schemas.microsoft.com/office/word/2012/wordml" xmlns:wpg="http://schemas.microsoft.com/office/word/2010/wordprocessingGroup" xmlns:wpi="http://schemas.microsoft.com/office/word/2010/wordprocessingInk" xmlns:wne="http://schemas.microsoft.com/office/word/2006/wordml" xmlns:wps="http://schemas.microsoft.com/office/word/2010/wordprocessingShape" mc:Ignorable="w14 w15 wp14">
   <w:endnote w:type="separator" w:id="-1">
     <w:p>
       <w:r>
@@ -991,8 +977,38 @@
 </w:endnotes>
 </file>
 
+<file path=word/footer1.xml><?xml version="1.0" encoding="utf-8"?>
+<w:ftr xmlns:wpc="http://schemas.microsoft.com/office/word/2010/wordprocessingCanvas" xmlns:mc="http://schemas.openxmlformats.org/markup-compatibility/2006" xmlns:o="urn:schemas-microsoft-com:office:office" xmlns:r="http://schemas.openxmlformats.org/officeDocument/2006/relationships" xmlns:m="http://schemas.openxmlformats.org/officeDocument/2006/math" xmlns:v="urn:schemas-microsoft-com:vml" xmlns:wp14="http://schemas.microsoft.com/office/word/2010/wordprocessingDrawing" xmlns:wp="http://schemas.openxmlformats.org/drawingml/2006/wordprocessingDrawing" xmlns:w10="urn:schemas-microsoft-com:office:word" xmlns:w="http://schemas.openxmlformats.org/wordprocessingml/2006/main" xmlns:w14="http://schemas.microsoft.com/office/word/2010/wordml" xmlns:w15="http://schemas.microsoft.com/office/word/2012/wordml" xmlns:wpg="http://schemas.microsoft.com/office/word/2010/wordprocessingGroup" xmlns:wpi="http://schemas.microsoft.com/office/word/2010/wordprocessingInk" xmlns:wne="http://schemas.microsoft.com/office/word/2006/wordml" xmlns:wps="http://schemas.microsoft.com/office/word/2010/wordprocessingShape" mc:Ignorable="w14 w15 wp14">
+  <w:p>
+    <w:pPr>
+      <w:pStyle w:val="Footer"/>
+    </w:pPr>
+  </w:p>
+</w:ftr>
+</file>
+
+<file path=word/footer2.xml><?xml version="1.0" encoding="utf-8"?>
+<w:ftr xmlns:wpc="http://schemas.microsoft.com/office/word/2010/wordprocessingCanvas" xmlns:mc="http://schemas.openxmlformats.org/markup-compatibility/2006" xmlns:o="urn:schemas-microsoft-com:office:office" xmlns:r="http://schemas.openxmlformats.org/officeDocument/2006/relationships" xmlns:m="http://schemas.openxmlformats.org/officeDocument/2006/math" xmlns:v="urn:schemas-microsoft-com:vml" xmlns:wp14="http://schemas.microsoft.com/office/word/2010/wordprocessingDrawing" xmlns:wp="http://schemas.openxmlformats.org/drawingml/2006/wordprocessingDrawing" xmlns:w10="urn:schemas-microsoft-com:office:word" xmlns:w="http://schemas.openxmlformats.org/wordprocessingml/2006/main" xmlns:w14="http://schemas.microsoft.com/office/word/2010/wordml" xmlns:w15="http://schemas.microsoft.com/office/word/2012/wordml" xmlns:wpg="http://schemas.microsoft.com/office/word/2010/wordprocessingGroup" xmlns:wpi="http://schemas.microsoft.com/office/word/2010/wordprocessingInk" xmlns:wne="http://schemas.microsoft.com/office/word/2006/wordml" xmlns:wps="http://schemas.microsoft.com/office/word/2010/wordprocessingShape" mc:Ignorable="w14 w15 wp14">
+  <w:p>
+    <w:pPr>
+      <w:pStyle w:val="Footer"/>
+    </w:pPr>
+  </w:p>
+</w:ftr>
+</file>
+
+<file path=word/footer3.xml><?xml version="1.0" encoding="utf-8"?>
+<w:ftr xmlns:wpc="http://schemas.microsoft.com/office/word/2010/wordprocessingCanvas" xmlns:mc="http://schemas.openxmlformats.org/markup-compatibility/2006" xmlns:o="urn:schemas-microsoft-com:office:office" xmlns:r="http://schemas.openxmlformats.org/officeDocument/2006/relationships" xmlns:m="http://schemas.openxmlformats.org/officeDocument/2006/math" xmlns:v="urn:schemas-microsoft-com:vml" xmlns:wp14="http://schemas.microsoft.com/office/word/2010/wordprocessingDrawing" xmlns:wp="http://schemas.openxmlformats.org/drawingml/2006/wordprocessingDrawing" xmlns:w10="urn:schemas-microsoft-com:office:word" xmlns:w="http://schemas.openxmlformats.org/wordprocessingml/2006/main" xmlns:w14="http://schemas.microsoft.com/office/word/2010/wordml" xmlns:w15="http://schemas.microsoft.com/office/word/2012/wordml" xmlns:wpg="http://schemas.microsoft.com/office/word/2010/wordprocessingGroup" xmlns:wpi="http://schemas.microsoft.com/office/word/2010/wordprocessingInk" xmlns:wne="http://schemas.microsoft.com/office/word/2006/wordml" xmlns:wps="http://schemas.microsoft.com/office/word/2010/wordprocessingShape" mc:Ignorable="w14 w15 wp14">
+  <w:p>
+    <w:pPr>
+      <w:pStyle w:val="Footer"/>
+    </w:pPr>
+  </w:p>
+</w:ftr>
+</file>
+
 <file path=word/footnotes.xml><?xml version="1.0" encoding="utf-8"?>
-<w:footnotes xmlns:wpc="http://schemas.microsoft.com/office/word/2010/wordprocessingCanvas" xmlns:mo="http://schemas.microsoft.com/office/mac/office/2008/main" xmlns:mc="http://schemas.openxmlformats.org/markup-compatibility/2006" xmlns:mv="urn:schemas-microsoft-com:mac:vml" xmlns:o="urn:schemas-microsoft-com:office:office" xmlns:r="http://schemas.openxmlformats.org/officeDocument/2006/relationships" xmlns:m="http://schemas.openxmlformats.org/officeDocument/2006/math" xmlns:v="urn:schemas-microsoft-com:vml" xmlns:wp14="http://schemas.microsoft.com/office/word/2010/wordprocessingDrawing" xmlns:wp="http://schemas.openxmlformats.org/drawingml/2006/wordprocessingDrawing" xmlns:w10="urn:schemas-microsoft-com:office:word" xmlns:w="http://schemas.openxmlformats.org/wordprocessingml/2006/main" xmlns:w14="http://schemas.microsoft.com/office/word/2010/wordml" xmlns:wpg="http://schemas.microsoft.com/office/word/2010/wordprocessingGroup" xmlns:wpi="http://schemas.microsoft.com/office/word/2010/wordprocessingInk" xmlns:wne="http://schemas.microsoft.com/office/word/2006/wordml" xmlns:wps="http://schemas.microsoft.com/office/word/2010/wordprocessingShape" mc:Ignorable="w14 wp14">
+<w:footnotes xmlns:wpc="http://schemas.microsoft.com/office/word/2010/wordprocessingCanvas" xmlns:mc="http://schemas.openxmlformats.org/markup-compatibility/2006" xmlns:o="urn:schemas-microsoft-com:office:office" xmlns:r="http://schemas.openxmlformats.org/officeDocument/2006/relationships" xmlns:m="http://schemas.openxmlformats.org/officeDocument/2006/math" xmlns:v="urn:schemas-microsoft-com:vml" xmlns:wp14="http://schemas.microsoft.com/office/word/2010/wordprocessingDrawing" xmlns:wp="http://schemas.openxmlformats.org/drawingml/2006/wordprocessingDrawing" xmlns:w10="urn:schemas-microsoft-com:office:word" xmlns:w="http://schemas.openxmlformats.org/wordprocessingml/2006/main" xmlns:w14="http://schemas.microsoft.com/office/word/2010/wordml" xmlns:w15="http://schemas.microsoft.com/office/word/2012/wordml" xmlns:wpg="http://schemas.microsoft.com/office/word/2010/wordprocessingGroup" xmlns:wpi="http://schemas.microsoft.com/office/word/2010/wordprocessingInk" xmlns:wne="http://schemas.microsoft.com/office/word/2006/wordml" xmlns:wps="http://schemas.microsoft.com/office/word/2010/wordprocessingShape" mc:Ignorable="w14 w15 wp14">
   <w:footnote w:type="separator" w:id="-1">
     <w:p>
       <w:r>
@@ -1011,7 +1027,7 @@
 </file>
 
 <file path=word/header1.xml><?xml version="1.0" encoding="utf-8"?>
-<w:hdr xmlns:wpc="http://schemas.microsoft.com/office/word/2010/wordprocessingCanvas" xmlns:mo="http://schemas.microsoft.com/office/mac/office/2008/main" xmlns:mc="http://schemas.openxmlformats.org/markup-compatibility/2006" xmlns:mv="urn:schemas-microsoft-com:mac:vml" xmlns:o="urn:schemas-microsoft-com:office:office" xmlns:r="http://schemas.openxmlformats.org/officeDocument/2006/relationships" xmlns:m="http://schemas.openxmlformats.org/officeDocument/2006/math" xmlns:v="urn:schemas-microsoft-com:vml" xmlns:wp14="http://schemas.microsoft.com/office/word/2010/wordprocessingDrawing" xmlns:wp="http://schemas.openxmlformats.org/drawingml/2006/wordprocessingDrawing" xmlns:w10="urn:schemas-microsoft-com:office:word" xmlns:w="http://schemas.openxmlformats.org/wordprocessingml/2006/main" xmlns:w14="http://schemas.microsoft.com/office/word/2010/wordml" xmlns:wpg="http://schemas.microsoft.com/office/word/2010/wordprocessingGroup" xmlns:wpi="http://schemas.microsoft.com/office/word/2010/wordprocessingInk" xmlns:wne="http://schemas.microsoft.com/office/word/2006/wordml" xmlns:wps="http://schemas.microsoft.com/office/word/2010/wordprocessingShape" mc:Ignorable="w14 wp14">
+<w:hdr xmlns:wpc="http://schemas.microsoft.com/office/word/2010/wordprocessingCanvas" xmlns:mc="http://schemas.openxmlformats.org/markup-compatibility/2006" xmlns:o="urn:schemas-microsoft-com:office:office" xmlns:r="http://schemas.openxmlformats.org/officeDocument/2006/relationships" xmlns:m="http://schemas.openxmlformats.org/officeDocument/2006/math" xmlns:v="urn:schemas-microsoft-com:vml" xmlns:wp14="http://schemas.microsoft.com/office/word/2010/wordprocessingDrawing" xmlns:wp="http://schemas.openxmlformats.org/drawingml/2006/wordprocessingDrawing" xmlns:w10="urn:schemas-microsoft-com:office:word" xmlns:w="http://schemas.openxmlformats.org/wordprocessingml/2006/main" xmlns:w14="http://schemas.microsoft.com/office/word/2010/wordml" xmlns:w15="http://schemas.microsoft.com/office/word/2012/wordml" xmlns:wpg="http://schemas.microsoft.com/office/word/2010/wordprocessingGroup" xmlns:wpi="http://schemas.microsoft.com/office/word/2010/wordprocessingInk" xmlns:wne="http://schemas.microsoft.com/office/word/2006/wordml" xmlns:wps="http://schemas.microsoft.com/office/word/2010/wordprocessingShape" mc:Ignorable="w14 w15 wp14">
   <w:p>
     <w:pPr>
       <w:pStyle w:val="Header"/>
@@ -1049,7 +1065,7 @@
 </file>
 
 <file path=word/header2.xml><?xml version="1.0" encoding="utf-8"?>
-<w:hdr xmlns:wpc="http://schemas.microsoft.com/office/word/2010/wordprocessingCanvas" xmlns:mo="http://schemas.microsoft.com/office/mac/office/2008/main" xmlns:mc="http://schemas.openxmlformats.org/markup-compatibility/2006" xmlns:mv="urn:schemas-microsoft-com:mac:vml" xmlns:o="urn:schemas-microsoft-com:office:office" xmlns:r="http://schemas.openxmlformats.org/officeDocument/2006/relationships" xmlns:m="http://schemas.openxmlformats.org/officeDocument/2006/math" xmlns:v="urn:schemas-microsoft-com:vml" xmlns:wp14="http://schemas.microsoft.com/office/word/2010/wordprocessingDrawing" xmlns:wp="http://schemas.openxmlformats.org/drawingml/2006/wordprocessingDrawing" xmlns:w10="urn:schemas-microsoft-com:office:word" xmlns:w="http://schemas.openxmlformats.org/wordprocessingml/2006/main" xmlns:w14="http://schemas.microsoft.com/office/word/2010/wordml" xmlns:wpg="http://schemas.microsoft.com/office/word/2010/wordprocessingGroup" xmlns:wpi="http://schemas.microsoft.com/office/word/2010/wordprocessingInk" xmlns:wne="http://schemas.microsoft.com/office/word/2006/wordml" xmlns:wps="http://schemas.microsoft.com/office/word/2010/wordprocessingShape" mc:Ignorable="w14 wp14">
+<w:hdr xmlns:wpc="http://schemas.microsoft.com/office/word/2010/wordprocessingCanvas" xmlns:mc="http://schemas.openxmlformats.org/markup-compatibility/2006" xmlns:o="urn:schemas-microsoft-com:office:office" xmlns:r="http://schemas.openxmlformats.org/officeDocument/2006/relationships" xmlns:m="http://schemas.openxmlformats.org/officeDocument/2006/math" xmlns:v="urn:schemas-microsoft-com:vml" xmlns:wp14="http://schemas.microsoft.com/office/word/2010/wordprocessingDrawing" xmlns:wp="http://schemas.openxmlformats.org/drawingml/2006/wordprocessingDrawing" xmlns:w10="urn:schemas-microsoft-com:office:word" xmlns:w="http://schemas.openxmlformats.org/wordprocessingml/2006/main" xmlns:w14="http://schemas.microsoft.com/office/word/2010/wordml" xmlns:w15="http://schemas.microsoft.com/office/word/2012/wordml" xmlns:wpg="http://schemas.microsoft.com/office/word/2010/wordprocessingGroup" xmlns:wpi="http://schemas.microsoft.com/office/word/2010/wordprocessingInk" xmlns:wne="http://schemas.microsoft.com/office/word/2006/wordml" xmlns:wps="http://schemas.microsoft.com/office/word/2010/wordprocessingShape" mc:Ignorable="w14 w15 wp14">
   <w:p>
     <w:pPr>
       <w:pStyle w:val="Header"/>
@@ -1105,6 +1121,7 @@
         <w:sz w:val="22"/>
       </w:rPr>
     </w:pPr>
+    <w:bookmarkStart w:id="0" w:name="_GoBack"/>
     <w:r>
       <w:rPr>
         <w:rFonts w:ascii="Times New Roman" w:hAnsi="Times New Roman" w:cs="Times New Roman"/>
@@ -1112,30 +1129,24 @@
       </w:rPr>
       <w:t xml:space="preserve">Fernando Marciano </w:t>
     </w:r>
-    <w:hyperlink r:id="rId1" w:history="1">
-      <w:r>
-        <w:rPr>
-          <w:rStyle w:val="Hyperlink"/>
-          <w:rFonts w:ascii="Times New Roman" w:hAnsi="Times New Roman" w:cs="Times New Roman"/>
-          <w:sz w:val="22"/>
-        </w:rPr>
-        <w:t>fmarcian@umd.edu</w:t>
-      </w:r>
-    </w:hyperlink>
-    <w:r>
-      <w:rPr>
-        <w:rFonts w:ascii="Times New Roman" w:hAnsi="Times New Roman" w:cs="Times New Roman"/>
-        <w:sz w:val="22"/>
-      </w:rPr>
-      <w:t xml:space="preserve"> </w:t>
-    </w:r>
+    <w:bookmarkEnd w:id="0"/>
+  </w:p>
+</w:hdr>
+</file>
+
+<file path=word/header3.xml><?xml version="1.0" encoding="utf-8"?>
+<w:hdr xmlns:wpc="http://schemas.microsoft.com/office/word/2010/wordprocessingCanvas" xmlns:mc="http://schemas.openxmlformats.org/markup-compatibility/2006" xmlns:o="urn:schemas-microsoft-com:office:office" xmlns:r="http://schemas.openxmlformats.org/officeDocument/2006/relationships" xmlns:m="http://schemas.openxmlformats.org/officeDocument/2006/math" xmlns:v="urn:schemas-microsoft-com:vml" xmlns:wp14="http://schemas.microsoft.com/office/word/2010/wordprocessingDrawing" xmlns:wp="http://schemas.openxmlformats.org/drawingml/2006/wordprocessingDrawing" xmlns:w10="urn:schemas-microsoft-com:office:word" xmlns:w="http://schemas.openxmlformats.org/wordprocessingml/2006/main" xmlns:w14="http://schemas.microsoft.com/office/word/2010/wordml" xmlns:w15="http://schemas.microsoft.com/office/word/2012/wordml" xmlns:wpg="http://schemas.microsoft.com/office/word/2010/wordprocessingGroup" xmlns:wpi="http://schemas.microsoft.com/office/word/2010/wordprocessingInk" xmlns:wne="http://schemas.microsoft.com/office/word/2006/wordml" xmlns:wps="http://schemas.microsoft.com/office/word/2010/wordprocessingShape" mc:Ignorable="w14 w15 wp14">
+  <w:p>
+    <w:pPr>
+      <w:pStyle w:val="Header"/>
+    </w:pPr>
   </w:p>
 </w:hdr>
 </file>
 
 <file path=word/numbering.xml><?xml version="1.0" encoding="utf-8"?>
-<w:numbering xmlns:wpc="http://schemas.microsoft.com/office/word/2010/wordprocessingCanvas" xmlns:mo="http://schemas.microsoft.com/office/mac/office/2008/main" xmlns:mc="http://schemas.openxmlformats.org/markup-compatibility/2006" xmlns:mv="urn:schemas-microsoft-com:mac:vml" xmlns:o="urn:schemas-microsoft-com:office:office" xmlns:r="http://schemas.openxmlformats.org/officeDocument/2006/relationships" xmlns:m="http://schemas.openxmlformats.org/officeDocument/2006/math" xmlns:v="urn:schemas-microsoft-com:vml" xmlns:wp14="http://schemas.microsoft.com/office/word/2010/wordprocessingDrawing" xmlns:wp="http://schemas.openxmlformats.org/drawingml/2006/wordprocessingDrawing" xmlns:w10="urn:schemas-microsoft-com:office:word" xmlns:w="http://schemas.openxmlformats.org/wordprocessingml/2006/main" xmlns:w14="http://schemas.microsoft.com/office/word/2010/wordml" xmlns:wpg="http://schemas.microsoft.com/office/word/2010/wordprocessingGroup" xmlns:wpi="http://schemas.microsoft.com/office/word/2010/wordprocessingInk" xmlns:wne="http://schemas.microsoft.com/office/word/2006/wordml" xmlns:wps="http://schemas.microsoft.com/office/word/2010/wordprocessingShape" mc:Ignorable="w14 wp14">
-  <w:abstractNum w:abstractNumId="0">
+<w:numbering xmlns:wpc="http://schemas.microsoft.com/office/word/2010/wordprocessingCanvas" xmlns:mc="http://schemas.openxmlformats.org/markup-compatibility/2006" xmlns:o="urn:schemas-microsoft-com:office:office" xmlns:r="http://schemas.openxmlformats.org/officeDocument/2006/relationships" xmlns:m="http://schemas.openxmlformats.org/officeDocument/2006/math" xmlns:v="urn:schemas-microsoft-com:vml" xmlns:wp14="http://schemas.microsoft.com/office/word/2010/wordprocessingDrawing" xmlns:wp="http://schemas.openxmlformats.org/drawingml/2006/wordprocessingDrawing" xmlns:w10="urn:schemas-microsoft-com:office:word" xmlns:w="http://schemas.openxmlformats.org/wordprocessingml/2006/main" xmlns:w14="http://schemas.microsoft.com/office/word/2010/wordml" xmlns:w15="http://schemas.microsoft.com/office/word/2012/wordml" xmlns:wpg="http://schemas.microsoft.com/office/word/2010/wordprocessingGroup" xmlns:wpi="http://schemas.microsoft.com/office/word/2010/wordprocessingInk" xmlns:wne="http://schemas.microsoft.com/office/word/2006/wordml" xmlns:wps="http://schemas.microsoft.com/office/word/2010/wordprocessingShape" mc:Ignorable="w14 w15 wp14">
+  <w:abstractNum w:abstractNumId="0" w15:restartNumberingAfterBreak="0">
     <w:nsid w:val="3FC76EC6"/>
     <w:multiLevelType w:val="hybridMultilevel"/>
     <w:tmpl w:val="A0C6531E"/>
@@ -1254,7 +1265,7 @@
 </file>
 
 <file path=word/styles.xml><?xml version="1.0" encoding="utf-8"?>
-<w:styles xmlns:mc="http://schemas.openxmlformats.org/markup-compatibility/2006" xmlns:r="http://schemas.openxmlformats.org/officeDocument/2006/relationships" xmlns:w="http://schemas.openxmlformats.org/wordprocessingml/2006/main" xmlns:w14="http://schemas.microsoft.com/office/word/2010/wordml" mc:Ignorable="w14">
+<w:styles xmlns:mc="http://schemas.openxmlformats.org/markup-compatibility/2006" xmlns:r="http://schemas.openxmlformats.org/officeDocument/2006/relationships" xmlns:w="http://schemas.openxmlformats.org/wordprocessingml/2006/main" xmlns:w14="http://schemas.microsoft.com/office/word/2010/wordml" xmlns:w15="http://schemas.microsoft.com/office/word/2012/wordml" mc:Ignorable="w14 w15">
   <w:docDefaults>
     <w:rPrDefault>
       <w:rPr>
@@ -1266,428 +1277,369 @@
     </w:rPrDefault>
     <w:pPrDefault/>
   </w:docDefaults>
-  <w:latentStyles w:defLockedState="0" w:defUIPriority="99" w:defSemiHidden="1" w:defUnhideWhenUsed="1" w:defQFormat="0" w:count="276">
-    <w:lsdException w:name="Normal" w:semiHidden="0" w:uiPriority="0" w:unhideWhenUsed="0" w:qFormat="1"/>
-    <w:lsdException w:name="heading 1" w:semiHidden="0" w:uiPriority="9" w:unhideWhenUsed="0" w:qFormat="1"/>
-    <w:lsdException w:name="heading 2" w:uiPriority="9" w:qFormat="1"/>
-    <w:lsdException w:name="heading 3" w:uiPriority="9" w:qFormat="1"/>
-    <w:lsdException w:name="heading 4" w:uiPriority="9" w:qFormat="1"/>
-    <w:lsdException w:name="heading 5" w:uiPriority="9" w:qFormat="1"/>
-    <w:lsdException w:name="heading 6" w:uiPriority="9" w:qFormat="1"/>
-    <w:lsdException w:name="heading 7" w:uiPriority="9" w:qFormat="1"/>
-    <w:lsdException w:name="heading 8" w:uiPriority="9" w:qFormat="1"/>
-    <w:lsdException w:name="heading 9" w:uiPriority="9" w:qFormat="1"/>
-    <w:lsdException w:name="toc 1" w:uiPriority="39"/>
-    <w:lsdException w:name="toc 2" w:uiPriority="39"/>
-    <w:lsdException w:name="toc 3" w:uiPriority="39"/>
-    <w:lsdException w:name="toc 4" w:uiPriority="39"/>
-    <w:lsdException w:name="toc 5" w:uiPriority="39"/>
-    <w:lsdException w:name="toc 6" w:uiPriority="39"/>
-    <w:lsdException w:name="toc 7" w:uiPriority="39"/>
-    <w:lsdException w:name="toc 8" w:uiPriority="39"/>
-    <w:lsdException w:name="toc 9" w:uiPriority="39"/>
-    <w:lsdException w:name="caption" w:uiPriority="35" w:qFormat="1"/>
-    <w:lsdException w:name="Title" w:semiHidden="0" w:uiPriority="10" w:unhideWhenUsed="0" w:qFormat="1"/>
-    <w:lsdException w:name="Default Paragraph Font" w:uiPriority="1"/>
-    <w:lsdException w:name="Subtitle" w:semiHidden="0" w:uiPriority="11" w:unhideWhenUsed="0" w:qFormat="1"/>
-    <w:lsdException w:name="Strong" w:semiHidden="0" w:uiPriority="22" w:unhideWhenUsed="0" w:qFormat="1"/>
-    <w:lsdException w:name="Emphasis" w:semiHidden="0" w:uiPriority="20" w:unhideWhenUsed="0" w:qFormat="1"/>
-    <w:lsdException w:name="Table Grid" w:semiHidden="0" w:uiPriority="59" w:unhideWhenUsed="0"/>
-    <w:lsdException w:name="Placeholder Text" w:unhideWhenUsed="0"/>
-    <w:lsdException w:name="No Spacing" w:semiHidden="0" w:uiPriority="1" w:unhideWhenUsed="0" w:qFormat="1"/>
-    <w:lsdException w:name="Light Shading" w:semiHidden="0" w:uiPriority="60" w:unhideWhenUsed="0"/>
-    <w:lsdException w:name="Light List" w:semiHidden="0" w:uiPriority="61" w:unhideWhenUsed="0"/>
-    <w:lsdException w:name="Light Grid" w:semiHidden="0" w:uiPriority="62" w:unhideWhenUsed="0"/>
-    <w:lsdException w:name="Medium Shading 1" w:semiHidden="0" w:uiPriority="63" w:unhideWhenUsed="0"/>
-    <w:lsdException w:name="Medium Shading 2" w:semiHidden="0" w:uiPriority="64" w:unhideWhenUsed="0"/>
-    <w:lsdException w:name="Medium List 1" w:semiHidden="0" w:uiPriority="65" w:unhideWhenUsed="0"/>
-    <w:lsdException w:name="Medium List 2" w:semiHidden="0" w:uiPriority="66" w:unhideWhenUsed="0"/>
-    <w:lsdException w:name="Medium Grid 1" w:semiHidden="0" w:uiPriority="67" w:unhideWhenUsed="0"/>
-    <w:lsdException w:name="Medium Grid 2" w:semiHidden="0" w:uiPriority="68" w:unhideWhenUsed="0"/>
-    <w:lsdException w:name="Medium Grid 3" w:semiHidden="0" w:uiPriority="69" w:unhideWhenUsed="0"/>
-    <w:lsdException w:name="Dark List" w:semiHidden="0" w:uiPriority="70" w:unhideWhenUsed="0"/>
-    <w:lsdException w:name="Colorful Shading" w:semiHidden="0" w:uiPriority="71" w:unhideWhenUsed="0"/>
-    <w:lsdException w:name="Colorful List" w:semiHidden="0" w:uiPriority="72" w:unhideWhenUsed="0"/>
-    <w:lsdException w:name="Colorful Grid" w:semiHidden="0" w:uiPriority="73" w:unhideWhenUsed="0"/>
-    <w:lsdException w:name="Light Shading Accent 1" w:semiHidden="0" w:uiPriority="60" w:unhideWhenUsed="0"/>
-    <w:lsdException w:name="Light List Accent 1" w:semiHidden="0" w:uiPriority="61" w:unhideWhenUsed="0"/>
-    <w:lsdException w:name="Light Grid Accent 1" w:semiHidden="0" w:uiPriority="62" w:unhideWhenUsed="0"/>
-    <w:lsdException w:name="Medium Shading 1 Accent 1" w:semiHidden="0" w:uiPriority="63" w:unhideWhenUsed="0"/>
-    <w:lsdException w:name="Medium Shading 2 Accent 1" w:semiHidden="0" w:uiPriority="64" w:unhideWhenUsed="0"/>
-    <w:lsdException w:name="Medium List 1 Accent 1" w:semiHidden="0" w:uiPriority="65" w:unhideWhenUsed="0"/>
-    <w:lsdException w:name="Revision" w:unhideWhenUsed="0"/>
-    <w:lsdException w:name="List Paragraph" w:semiHidden="0" w:uiPriority="34" w:unhideWhenUsed="0" w:qFormat="1"/>
-    <w:lsdException w:name="Quote" w:semiHidden="0" w:uiPriority="29" w:unhideWhenUsed="0" w:qFormat="1"/>
-    <w:lsdException w:name="Intense Quote" w:semiHidden="0" w:uiPriority="30" w:unhideWhenUsed="0" w:qFormat="1"/>
-    <w:lsdException w:name="Medium List 2 Accent 1" w:semiHidden="0" w:uiPriority="66" w:unhideWhenUsed="0"/>
-    <w:lsdException w:name="Medium Grid 1 Accent 1" w:semiHidden="0" w:uiPriority="67" w:unhideWhenUsed="0"/>
-    <w:lsdException w:name="Medium Grid 2 Accent 1" w:semiHidden="0" w:uiPriority="68" w:unhideWhenUsed="0"/>
-    <w:lsdException w:name="Medium Grid 3 Accent 1" w:semiHidden="0" w:uiPriority="69" w:unhideWhenUsed="0"/>
-    <w:lsdException w:name="Dark List Accent 1" w:semiHidden="0" w:uiPriority="70" w:unhideWhenUsed="0"/>
-    <w:lsdException w:name="Colorful Shading Accent 1" w:semiHidden="0" w:uiPriority="71" w:unhideWhenUsed="0"/>
-    <w:lsdException w:name="Colorful List Accent 1" w:semiHidden="0" w:uiPriority="72" w:unhideWhenUsed="0"/>
-    <w:lsdException w:name="Colorful Grid Accent 1" w:semiHidden="0" w:uiPriority="73" w:unhideWhenUsed="0"/>
-    <w:lsdException w:name="Light Shading Accent 2" w:semiHidden="0" w:uiPriority="60" w:unhideWhenUsed="0"/>
-    <w:lsdException w:name="Light List Accent 2" w:semiHidden="0" w:uiPriority="61" w:unhideWhenUsed="0"/>
-    <w:lsdException w:name="Light Grid Accent 2" w:semiHidden="0" w:uiPriority="62" w:unhideWhenUsed="0"/>
-    <w:lsdException w:name="Medium Shading 1 Accent 2" w:semiHidden="0" w:uiPriority="63" w:unhideWhenUsed="0"/>
-    <w:lsdException w:name="Medium Shading 2 Accent 2" w:semiHidden="0" w:uiPriority="64" w:unhideWhenUsed="0"/>
-    <w:lsdException w:name="Medium List 1 Accent 2" w:semiHidden="0" w:uiPriority="65" w:unhideWhenUsed="0"/>
-    <w:lsdException w:name="Medium List 2 Accent 2" w:semiHidden="0" w:uiPriority="66" w:unhideWhenUsed="0"/>
-    <w:lsdException w:name="Medium Grid 1 Accent 2" w:semiHidden="0" w:uiPriority="67" w:unhideWhenUsed="0"/>
-    <w:lsdException w:name="Medium Grid 2 Accent 2" w:semiHidden="0" w:uiPriority="68" w:unhideWhenUsed="0"/>
-    <w:lsdException w:name="Medium Grid 3 Accent 2" w:semiHidden="0" w:uiPriority="69" w:unhideWhenUsed="0"/>
-    <w:lsdException w:name="Dark List Accent 2" w:semiHidden="0" w:uiPriority="70" w:unhideWhenUsed="0"/>
-    <w:lsdException w:name="Colorful Shading Accent 2" w:semiHidden="0" w:uiPriority="71" w:unhideWhenUsed="0"/>
-    <w:lsdException w:name="Colorful List Accent 2" w:semiHidden="0" w:uiPriority="72" w:unhideWhenUsed="0"/>
-    <w:lsdException w:name="Colorful Grid Accent 2" w:semiHidden="0" w:uiPriority="73" w:unhideWhenUsed="0"/>
-    <w:lsdException w:name="Light Shading Accent 3" w:semiHidden="0" w:uiPriority="60" w:unhideWhenUsed="0"/>
-    <w:lsdException w:name="Light List Accent 3" w:semiHidden="0" w:uiPriority="61" w:unhideWhenUsed="0"/>
-    <w:lsdException w:name="Light Grid Accent 3" w:semiHidden="0" w:uiPriority="62" w:unhideWhenUsed="0"/>
-    <w:lsdException w:name="Medium Shading 1 Accent 3" w:semiHidden="0" w:uiPriority="63" w:unhideWhenUsed="0"/>
-    <w:lsdException w:name="Medium Shading 2 Accent 3" w:semiHidden="0" w:uiPriority="64" w:unhideWhenUsed="0"/>
-    <w:lsdException w:name="Medium List 1 Accent 3" w:semiHidden="0" w:uiPriority="65" w:unhideWhenUsed="0"/>
-    <w:lsdException w:name="Medium List 2 Accent 3" w:semiHidden="0" w:uiPriority="66" w:unhideWhenUsed="0"/>
-    <w:lsdException w:name="Medium Grid 1 Accent 3" w:semiHidden="0" w:uiPriority="67" w:unhideWhenUsed="0"/>
-    <w:lsdException w:name="Medium Grid 2 Accent 3" w:semiHidden="0" w:uiPriority="68" w:unhideWhenUsed="0"/>
-    <w:lsdException w:name="Medium Grid 3 Accent 3" w:semiHidden="0" w:uiPriority="69" w:unhideWhenUsed="0"/>
-    <w:lsdException w:name="Dark List Accent 3" w:semiHidden="0" w:uiPriority="70" w:unhideWhenUsed="0"/>
-    <w:lsdException w:name="Colorful Shading Accent 3" w:semiHidden="0" w:uiPriority="71" w:unhideWhenUsed="0"/>
-    <w:lsdException w:name="Colorful List Accent 3" w:semiHidden="0" w:uiPriority="72" w:unhideWhenUsed="0"/>
-    <w:lsdException w:name="Colorful Grid Accent 3" w:semiHidden="0" w:uiPriority="73" w:unhideWhenUsed="0"/>
-    <w:lsdException w:name="Light Shading Accent 4" w:semiHidden="0" w:uiPriority="60" w:unhideWhenUsed="0"/>
-    <w:lsdException w:name="Light List Accent 4" w:semiHidden="0" w:uiPriority="61" w:unhideWhenUsed="0"/>
-    <w:lsdException w:name="Light Grid Accent 4" w:semiHidden="0" w:uiPriority="62" w:unhideWhenUsed="0"/>
-    <w:lsdException w:name="Medium Shading 1 Accent 4" w:semiHidden="0" w:uiPriority="63" w:unhideWhenUsed="0"/>
-    <w:lsdException w:name="Medium Shading 2 Accent 4" w:semiHidden="0" w:uiPriority="64" w:unhideWhenUsed="0"/>
-    <w:lsdException w:name="Medium List 1 Accent 4" w:semiHidden="0" w:uiPriority="65" w:unhideWhenUsed="0"/>
-    <w:lsdException w:name="Medium List 2 Accent 4" w:semiHidden="0" w:uiPriority="66" w:unhideWhenUsed="0"/>
-    <w:lsdException w:name="Medium Grid 1 Accent 4" w:semiHidden="0" w:uiPriority="67" w:unhideWhenUsed="0"/>
-    <w:lsdException w:name="Medium Grid 2 Accent 4" w:semiHidden="0" w:uiPriority="68" w:unhideWhenUsed="0"/>
-    <w:lsdException w:name="Medium Grid 3 Accent 4" w:semiHidden="0" w:uiPriority="69" w:unhideWhenUsed="0"/>
-    <w:lsdException w:name="Dark List Accent 4" w:semiHidden="0" w:uiPriority="70" w:unhideWhenUsed="0"/>
-    <w:lsdException w:name="Colorful Shading Accent 4" w:semiHidden="0" w:uiPriority="71" w:unhideWhenUsed="0"/>
-    <w:lsdException w:name="Colorful List Accent 4" w:semiHidden="0" w:uiPriority="72" w:unhideWhenUsed="0"/>
-    <w:lsdException w:name="Colorful Grid Accent 4" w:semiHidden="0" w:uiPriority="73" w:unhideWhenUsed="0"/>
-    <w:lsdException w:name="Light Shading Accent 5" w:semiHidden="0" w:uiPriority="60" w:unhideWhenUsed="0"/>
-    <w:lsdException w:name="Light List Accent 5" w:semiHidden="0" w:uiPriority="61" w:unhideWhenUsed="0"/>
-    <w:lsdException w:name="Light Grid Accent 5" w:semiHidden="0" w:uiPriority="62" w:unhideWhenUsed="0"/>
-    <w:lsdException w:name="Medium Shading 1 Accent 5" w:semiHidden="0" w:uiPriority="63" w:unhideWhenUsed="0"/>
-    <w:lsdException w:name="Medium Shading 2 Accent 5" w:semiHidden="0" w:uiPriority="64" w:unhideWhenUsed="0"/>
-    <w:lsdException w:name="Medium List 1 Accent 5" w:semiHidden="0" w:uiPriority="65" w:unhideWhenUsed="0"/>
-    <w:lsdException w:name="Medium List 2 Accent 5" w:semiHidden="0" w:uiPriority="66" w:unhideWhenUsed="0"/>
-    <w:lsdException w:name="Medium Grid 1 Accent 5" w:semiHidden="0" w:uiPriority="67" w:unhideWhenUsed="0"/>
-    <w:lsdException w:name="Medium Grid 2 Accent 5" w:semiHidden="0" w:uiPriority="68" w:unhideWhenUsed="0"/>
-    <w:lsdException w:name="Medium Grid 3 Accent 5" w:semiHidden="0" w:uiPriority="69" w:unhideWhenUsed="0"/>
-    <w:lsdException w:name="Dark List Accent 5" w:semiHidden="0" w:uiPriority="70" w:unhideWhenUsed="0"/>
-    <w:lsdException w:name="Colorful Shading Accent 5" w:semiHidden="0" w:uiPriority="71" w:unhideWhenUsed="0"/>
-    <w:lsdException w:name="Colorful List Accent 5" w:semiHidden="0" w:uiPriority="72" w:unhideWhenUsed="0"/>
-    <w:lsdException w:name="Colorful Grid Accent 5" w:semiHidden="0" w:uiPriority="73" w:unhideWhenUsed="0"/>
-    <w:lsdException w:name="Light Shading Accent 6" w:semiHidden="0" w:uiPriority="60" w:unhideWhenUsed="0"/>
-    <w:lsdException w:name="Light List Accent 6" w:semiHidden="0" w:uiPriority="61" w:unhideWhenUsed="0"/>
-    <w:lsdException w:name="Light Grid Accent 6" w:semiHidden="0" w:uiPriority="62" w:unhideWhenUsed="0"/>
-    <w:lsdException w:name="Medium Shading 1 Accent 6" w:semiHidden="0" w:uiPriority="63" w:unhideWhenUsed="0"/>
-    <w:lsdException w:name="Medium Shading 2 Accent 6" w:semiHidden="0" w:uiPriority="64" w:unhideWhenUsed="0"/>
-    <w:lsdException w:name="Medium List 1 Accent 6" w:semiHidden="0" w:uiPriority="65" w:unhideWhenUsed="0"/>
-    <w:lsdException w:name="Medium List 2 Accent 6" w:semiHidden="0" w:uiPriority="66" w:unhideWhenUsed="0"/>
-    <w:lsdException w:name="Medium Grid 1 Accent 6" w:semiHidden="0" w:uiPriority="67" w:unhideWhenUsed="0"/>
-    <w:lsdException w:name="Medium Grid 2 Accent 6" w:semiHidden="0" w:uiPriority="68" w:unhideWhenUsed="0"/>
-    <w:lsdException w:name="Medium Grid 3 Accent 6" w:semiHidden="0" w:uiPriority="69" w:unhideWhenUsed="0"/>
-    <w:lsdException w:name="Dark List Accent 6" w:semiHidden="0" w:uiPriority="70" w:unhideWhenUsed="0"/>
-    <w:lsdException w:name="Colorful Shading Accent 6" w:semiHidden="0" w:uiPriority="71" w:unhideWhenUsed="0"/>
-    <w:lsdException w:name="Colorful List Accent 6" w:semiHidden="0" w:uiPriority="72" w:unhideWhenUsed="0"/>
-    <w:lsdException w:name="Colorful Grid Accent 6" w:semiHidden="0" w:uiPriority="73" w:unhideWhenUsed="0"/>
-    <w:lsdException w:name="Subtle Emphasis" w:semiHidden="0" w:uiPriority="19" w:unhideWhenUsed="0" w:qFormat="1"/>
-    <w:lsdException w:name="Intense Emphasis" w:semiHidden="0" w:uiPriority="21" w:unhideWhenUsed="0" w:qFormat="1"/>
-    <w:lsdException w:name="Subtle Reference" w:semiHidden="0" w:uiPriority="31" w:unhideWhenUsed="0" w:qFormat="1"/>
-    <w:lsdException w:name="Intense Reference" w:semiHidden="0" w:uiPriority="32" w:unhideWhenUsed="0" w:qFormat="1"/>
-    <w:lsdException w:name="Book Title" w:semiHidden="0" w:uiPriority="33" w:unhideWhenUsed="0" w:qFormat="1"/>
-    <w:lsdException w:name="Bibliography" w:uiPriority="37"/>
-    <w:lsdException w:name="TOC Heading" w:uiPriority="39" w:qFormat="1"/>
-  </w:latentStyles>
-  <w:style w:type="paragraph" w:default="1" w:styleId="Normal">
-    <w:name w:val="Normal"/>
-    <w:qFormat/>
-  </w:style>
-  <w:style w:type="character" w:default="1" w:styleId="DefaultParagraphFont">
-    <w:name w:val="Default Paragraph Font"/>
-    <w:uiPriority w:val="1"/>
-    <w:semiHidden/>
-    <w:unhideWhenUsed/>
-  </w:style>
-  <w:style w:type="table" w:default="1" w:styleId="TableNormal">
-    <w:name w:val="Normal Table"/>
-    <w:uiPriority w:val="99"/>
-    <w:semiHidden/>
-    <w:unhideWhenUsed/>
-    <w:tblPr>
-      <w:tblInd w:w="0" w:type="dxa"/>
-      <w:tblCellMar>
-        <w:top w:w="0" w:type="dxa"/>
-        <w:left w:w="108" w:type="dxa"/>
-        <w:bottom w:w="0" w:type="dxa"/>
-        <w:right w:w="108" w:type="dxa"/>
-      </w:tblCellMar>
-    </w:tblPr>
-  </w:style>
-  <w:style w:type="numbering" w:default="1" w:styleId="NoList">
-    <w:name w:val="No List"/>
-    <w:uiPriority w:val="99"/>
-    <w:semiHidden/>
-    <w:unhideWhenUsed/>
-  </w:style>
-  <w:style w:type="paragraph" w:styleId="Header">
-    <w:name w:val="header"/>
-    <w:basedOn w:val="Normal"/>
-    <w:link w:val="HeaderChar"/>
-    <w:uiPriority w:val="99"/>
-    <w:unhideWhenUsed/>
-    <w:rsid w:val="005333D6"/>
-    <w:pPr>
-      <w:tabs>
-        <w:tab w:val="center" w:pos="4320"/>
-        <w:tab w:val="right" w:pos="8640"/>
-      </w:tabs>
-    </w:pPr>
-  </w:style>
-  <w:style w:type="character" w:customStyle="1" w:styleId="HeaderChar">
-    <w:name w:val="Header Char"/>
-    <w:basedOn w:val="DefaultParagraphFont"/>
-    <w:link w:val="Header"/>
-    <w:uiPriority w:val="99"/>
-    <w:rsid w:val="005333D6"/>
-  </w:style>
-  <w:style w:type="character" w:styleId="PageNumber">
-    <w:name w:val="page number"/>
-    <w:basedOn w:val="DefaultParagraphFont"/>
-    <w:uiPriority w:val="99"/>
-    <w:semiHidden/>
-    <w:unhideWhenUsed/>
-    <w:rsid w:val="005333D6"/>
-  </w:style>
-  <w:style w:type="paragraph" w:styleId="Footer">
-    <w:name w:val="footer"/>
-    <w:basedOn w:val="Normal"/>
-    <w:link w:val="FooterChar"/>
-    <w:uiPriority w:val="99"/>
-    <w:unhideWhenUsed/>
-    <w:rsid w:val="005333D6"/>
-    <w:pPr>
-      <w:tabs>
-        <w:tab w:val="center" w:pos="4320"/>
-        <w:tab w:val="right" w:pos="8640"/>
-      </w:tabs>
-    </w:pPr>
-  </w:style>
-  <w:style w:type="character" w:customStyle="1" w:styleId="FooterChar">
-    <w:name w:val="Footer Char"/>
-    <w:basedOn w:val="DefaultParagraphFont"/>
-    <w:link w:val="Footer"/>
-    <w:uiPriority w:val="99"/>
-    <w:rsid w:val="005333D6"/>
-  </w:style>
-  <w:style w:type="character" w:styleId="Hyperlink">
-    <w:name w:val="Hyperlink"/>
-    <w:basedOn w:val="DefaultParagraphFont"/>
-    <w:uiPriority w:val="99"/>
-    <w:unhideWhenUsed/>
-    <w:rsid w:val="005333D6"/>
-    <w:rPr>
-      <w:color w:val="0000FF" w:themeColor="hyperlink"/>
-      <w:u w:val="single"/>
-    </w:rPr>
-  </w:style>
-  <w:style w:type="paragraph" w:styleId="ListParagraph">
-    <w:name w:val="List Paragraph"/>
-    <w:basedOn w:val="Normal"/>
-    <w:uiPriority w:val="34"/>
-    <w:qFormat/>
-    <w:rsid w:val="005333D6"/>
-    <w:pPr>
-      <w:spacing w:after="160" w:line="259" w:lineRule="auto"/>
-      <w:ind w:left="720"/>
-      <w:contextualSpacing/>
-    </w:pPr>
-    <w:rPr>
-      <w:rFonts w:eastAsiaTheme="minorHAnsi"/>
-      <w:sz w:val="22"/>
-      <w:szCs w:val="22"/>
-    </w:rPr>
-  </w:style>
-  <w:style w:type="paragraph" w:styleId="Caption">
-    <w:name w:val="caption"/>
-    <w:basedOn w:val="Normal"/>
-    <w:next w:val="Normal"/>
-    <w:uiPriority w:val="35"/>
-    <w:unhideWhenUsed/>
-    <w:qFormat/>
-    <w:rsid w:val="005333D6"/>
-    <w:pPr>
-      <w:spacing w:after="200"/>
-    </w:pPr>
-    <w:rPr>
-      <w:rFonts w:eastAsiaTheme="minorHAnsi"/>
-      <w:b/>
-      <w:bCs/>
-      <w:color w:val="4F81BD" w:themeColor="accent1"/>
-      <w:sz w:val="18"/>
-      <w:szCs w:val="18"/>
-    </w:rPr>
-  </w:style>
-</w:styles>
-</file>
-
-<file path=word/stylesWithEffects.xml><?xml version="1.0" encoding="utf-8"?>
-<w:styles xmlns:wpc="http://schemas.microsoft.com/office/word/2010/wordprocessingCanvas" xmlns:mo="http://schemas.microsoft.com/office/mac/office/2008/main" xmlns:mc="http://schemas.openxmlformats.org/markup-compatibility/2006" xmlns:mv="urn:schemas-microsoft-com:mac:vml" xmlns:o="urn:schemas-microsoft-com:office:office" xmlns:r="http://schemas.openxmlformats.org/officeDocument/2006/relationships" xmlns:m="http://schemas.openxmlformats.org/officeDocument/2006/math" xmlns:v="urn:schemas-microsoft-com:vml" xmlns:wp14="http://schemas.microsoft.com/office/word/2010/wordprocessingDrawing" xmlns:wp="http://schemas.openxmlformats.org/drawingml/2006/wordprocessingDrawing" xmlns:w10="urn:schemas-microsoft-com:office:word" xmlns:w="http://schemas.openxmlformats.org/wordprocessingml/2006/main" xmlns:w14="http://schemas.microsoft.com/office/word/2010/wordml" xmlns:wpg="http://schemas.microsoft.com/office/word/2010/wordprocessingGroup" xmlns:wpi="http://schemas.microsoft.com/office/word/2010/wordprocessingInk" xmlns:wne="http://schemas.microsoft.com/office/word/2006/wordml" xmlns:wps="http://schemas.microsoft.com/office/word/2010/wordprocessingShape" mc:Ignorable="w14 wp14">
-  <w:docDefaults>
-    <w:rPrDefault>
-      <w:rPr>
-        <w:rFonts w:asciiTheme="minorHAnsi" w:eastAsiaTheme="minorEastAsia" w:hAnsiTheme="minorHAnsi" w:cstheme="minorBidi"/>
-        <w:sz w:val="24"/>
-        <w:szCs w:val="24"/>
-        <w:lang w:val="en-US" w:eastAsia="en-US" w:bidi="ar-SA"/>
-      </w:rPr>
-    </w:rPrDefault>
-    <w:pPrDefault/>
-  </w:docDefaults>
-  <w:latentStyles w:defLockedState="0" w:defUIPriority="99" w:defSemiHidden="1" w:defUnhideWhenUsed="1" w:defQFormat="0" w:count="276">
-    <w:lsdException w:name="Normal" w:semiHidden="0" w:uiPriority="0" w:unhideWhenUsed="0" w:qFormat="1"/>
-    <w:lsdException w:name="heading 1" w:semiHidden="0" w:uiPriority="9" w:unhideWhenUsed="0" w:qFormat="1"/>
-    <w:lsdException w:name="heading 2" w:uiPriority="9" w:qFormat="1"/>
-    <w:lsdException w:name="heading 3" w:uiPriority="9" w:qFormat="1"/>
-    <w:lsdException w:name="heading 4" w:uiPriority="9" w:qFormat="1"/>
-    <w:lsdException w:name="heading 5" w:uiPriority="9" w:qFormat="1"/>
-    <w:lsdException w:name="heading 6" w:uiPriority="9" w:qFormat="1"/>
-    <w:lsdException w:name="heading 7" w:uiPriority="9" w:qFormat="1"/>
-    <w:lsdException w:name="heading 8" w:uiPriority="9" w:qFormat="1"/>
-    <w:lsdException w:name="heading 9" w:uiPriority="9" w:qFormat="1"/>
-    <w:lsdException w:name="toc 1" w:uiPriority="39"/>
-    <w:lsdException w:name="toc 2" w:uiPriority="39"/>
-    <w:lsdException w:name="toc 3" w:uiPriority="39"/>
-    <w:lsdException w:name="toc 4" w:uiPriority="39"/>
-    <w:lsdException w:name="toc 5" w:uiPriority="39"/>
-    <w:lsdException w:name="toc 6" w:uiPriority="39"/>
-    <w:lsdException w:name="toc 7" w:uiPriority="39"/>
-    <w:lsdException w:name="toc 8" w:uiPriority="39"/>
-    <w:lsdException w:name="toc 9" w:uiPriority="39"/>
-    <w:lsdException w:name="caption" w:uiPriority="35" w:qFormat="1"/>
-    <w:lsdException w:name="Title" w:semiHidden="0" w:uiPriority="10" w:unhideWhenUsed="0" w:qFormat="1"/>
-    <w:lsdException w:name="Default Paragraph Font" w:uiPriority="1"/>
-    <w:lsdException w:name="Subtitle" w:semiHidden="0" w:uiPriority="11" w:unhideWhenUsed="0" w:qFormat="1"/>
-    <w:lsdException w:name="Strong" w:semiHidden="0" w:uiPriority="22" w:unhideWhenUsed="0" w:qFormat="1"/>
-    <w:lsdException w:name="Emphasis" w:semiHidden="0" w:uiPriority="20" w:unhideWhenUsed="0" w:qFormat="1"/>
-    <w:lsdException w:name="Table Grid" w:semiHidden="0" w:uiPriority="59" w:unhideWhenUsed="0"/>
-    <w:lsdException w:name="Placeholder Text" w:unhideWhenUsed="0"/>
-    <w:lsdException w:name="No Spacing" w:semiHidden="0" w:uiPriority="1" w:unhideWhenUsed="0" w:qFormat="1"/>
-    <w:lsdException w:name="Light Shading" w:semiHidden="0" w:uiPriority="60" w:unhideWhenUsed="0"/>
-    <w:lsdException w:name="Light List" w:semiHidden="0" w:uiPriority="61" w:unhideWhenUsed="0"/>
-    <w:lsdException w:name="Light Grid" w:semiHidden="0" w:uiPriority="62" w:unhideWhenUsed="0"/>
-    <w:lsdException w:name="Medium Shading 1" w:semiHidden="0" w:uiPriority="63" w:unhideWhenUsed="0"/>
-    <w:lsdException w:name="Medium Shading 2" w:semiHidden="0" w:uiPriority="64" w:unhideWhenUsed="0"/>
-    <w:lsdException w:name="Medium List 1" w:semiHidden="0" w:uiPriority="65" w:unhideWhenUsed="0"/>
-    <w:lsdException w:name="Medium List 2" w:semiHidden="0" w:uiPriority="66" w:unhideWhenUsed="0"/>
-    <w:lsdException w:name="Medium Grid 1" w:semiHidden="0" w:uiPriority="67" w:unhideWhenUsed="0"/>
-    <w:lsdException w:name="Medium Grid 2" w:semiHidden="0" w:uiPriority="68" w:unhideWhenUsed="0"/>
-    <w:lsdException w:name="Medium Grid 3" w:semiHidden="0" w:uiPriority="69" w:unhideWhenUsed="0"/>
-    <w:lsdException w:name="Dark List" w:semiHidden="0" w:uiPriority="70" w:unhideWhenUsed="0"/>
-    <w:lsdException w:name="Colorful Shading" w:semiHidden="0" w:uiPriority="71" w:unhideWhenUsed="0"/>
-    <w:lsdException w:name="Colorful List" w:semiHidden="0" w:uiPriority="72" w:unhideWhenUsed="0"/>
-    <w:lsdException w:name="Colorful Grid" w:semiHidden="0" w:uiPriority="73" w:unhideWhenUsed="0"/>
-    <w:lsdException w:name="Light Shading Accent 1" w:semiHidden="0" w:uiPriority="60" w:unhideWhenUsed="0"/>
-    <w:lsdException w:name="Light List Accent 1" w:semiHidden="0" w:uiPriority="61" w:unhideWhenUsed="0"/>
-    <w:lsdException w:name="Light Grid Accent 1" w:semiHidden="0" w:uiPriority="62" w:unhideWhenUsed="0"/>
-    <w:lsdException w:name="Medium Shading 1 Accent 1" w:semiHidden="0" w:uiPriority="63" w:unhideWhenUsed="0"/>
-    <w:lsdException w:name="Medium Shading 2 Accent 1" w:semiHidden="0" w:uiPriority="64" w:unhideWhenUsed="0"/>
-    <w:lsdException w:name="Medium List 1 Accent 1" w:semiHidden="0" w:uiPriority="65" w:unhideWhenUsed="0"/>
-    <w:lsdException w:name="Revision" w:unhideWhenUsed="0"/>
-    <w:lsdException w:name="List Paragraph" w:semiHidden="0" w:uiPriority="34" w:unhideWhenUsed="0" w:qFormat="1"/>
-    <w:lsdException w:name="Quote" w:semiHidden="0" w:uiPriority="29" w:unhideWhenUsed="0" w:qFormat="1"/>
-    <w:lsdException w:name="Intense Quote" w:semiHidden="0" w:uiPriority="30" w:unhideWhenUsed="0" w:qFormat="1"/>
-    <w:lsdException w:name="Medium List 2 Accent 1" w:semiHidden="0" w:uiPriority="66" w:unhideWhenUsed="0"/>
-    <w:lsdException w:name="Medium Grid 1 Accent 1" w:semiHidden="0" w:uiPriority="67" w:unhideWhenUsed="0"/>
-    <w:lsdException w:name="Medium Grid 2 Accent 1" w:semiHidden="0" w:uiPriority="68" w:unhideWhenUsed="0"/>
-    <w:lsdException w:name="Medium Grid 3 Accent 1" w:semiHidden="0" w:uiPriority="69" w:unhideWhenUsed="0"/>
-    <w:lsdException w:name="Dark List Accent 1" w:semiHidden="0" w:uiPriority="70" w:unhideWhenUsed="0"/>
-    <w:lsdException w:name="Colorful Shading Accent 1" w:semiHidden="0" w:uiPriority="71" w:unhideWhenUsed="0"/>
-    <w:lsdException w:name="Colorful List Accent 1" w:semiHidden="0" w:uiPriority="72" w:unhideWhenUsed="0"/>
-    <w:lsdException w:name="Colorful Grid Accent 1" w:semiHidden="0" w:uiPriority="73" w:unhideWhenUsed="0"/>
-    <w:lsdException w:name="Light Shading Accent 2" w:semiHidden="0" w:uiPriority="60" w:unhideWhenUsed="0"/>
-    <w:lsdException w:name="Light List Accent 2" w:semiHidden="0" w:uiPriority="61" w:unhideWhenUsed="0"/>
-    <w:lsdException w:name="Light Grid Accent 2" w:semiHidden="0" w:uiPriority="62" w:unhideWhenUsed="0"/>
-    <w:lsdException w:name="Medium Shading 1 Accent 2" w:semiHidden="0" w:uiPriority="63" w:unhideWhenUsed="0"/>
-    <w:lsdException w:name="Medium Shading 2 Accent 2" w:semiHidden="0" w:uiPriority="64" w:unhideWhenUsed="0"/>
-    <w:lsdException w:name="Medium List 1 Accent 2" w:semiHidden="0" w:uiPriority="65" w:unhideWhenUsed="0"/>
-    <w:lsdException w:name="Medium List 2 Accent 2" w:semiHidden="0" w:uiPriority="66" w:unhideWhenUsed="0"/>
-    <w:lsdException w:name="Medium Grid 1 Accent 2" w:semiHidden="0" w:uiPriority="67" w:unhideWhenUsed="0"/>
-    <w:lsdException w:name="Medium Grid 2 Accent 2" w:semiHidden="0" w:uiPriority="68" w:unhideWhenUsed="0"/>
-    <w:lsdException w:name="Medium Grid 3 Accent 2" w:semiHidden="0" w:uiPriority="69" w:unhideWhenUsed="0"/>
-    <w:lsdException w:name="Dark List Accent 2" w:semiHidden="0" w:uiPriority="70" w:unhideWhenUsed="0"/>
-    <w:lsdException w:name="Colorful Shading Accent 2" w:semiHidden="0" w:uiPriority="71" w:unhideWhenUsed="0"/>
-    <w:lsdException w:name="Colorful List Accent 2" w:semiHidden="0" w:uiPriority="72" w:unhideWhenUsed="0"/>
-    <w:lsdException w:name="Colorful Grid Accent 2" w:semiHidden="0" w:uiPriority="73" w:unhideWhenUsed="0"/>
-    <w:lsdException w:name="Light Shading Accent 3" w:semiHidden="0" w:uiPriority="60" w:unhideWhenUsed="0"/>
-    <w:lsdException w:name="Light List Accent 3" w:semiHidden="0" w:uiPriority="61" w:unhideWhenUsed="0"/>
-    <w:lsdException w:name="Light Grid Accent 3" w:semiHidden="0" w:uiPriority="62" w:unhideWhenUsed="0"/>
-    <w:lsdException w:name="Medium Shading 1 Accent 3" w:semiHidden="0" w:uiPriority="63" w:unhideWhenUsed="0"/>
-    <w:lsdException w:name="Medium Shading 2 Accent 3" w:semiHidden="0" w:uiPriority="64" w:unhideWhenUsed="0"/>
-    <w:lsdException w:name="Medium List 1 Accent 3" w:semiHidden="0" w:uiPriority="65" w:unhideWhenUsed="0"/>
-    <w:lsdException w:name="Medium List 2 Accent 3" w:semiHidden="0" w:uiPriority="66" w:unhideWhenUsed="0"/>
-    <w:lsdException w:name="Medium Grid 1 Accent 3" w:semiHidden="0" w:uiPriority="67" w:unhideWhenUsed="0"/>
-    <w:lsdException w:name="Medium Grid 2 Accent 3" w:semiHidden="0" w:uiPriority="68" w:unhideWhenUsed="0"/>
-    <w:lsdException w:name="Medium Grid 3 Accent 3" w:semiHidden="0" w:uiPriority="69" w:unhideWhenUsed="0"/>
-    <w:lsdException w:name="Dark List Accent 3" w:semiHidden="0" w:uiPriority="70" w:unhideWhenUsed="0"/>
-    <w:lsdException w:name="Colorful Shading Accent 3" w:semiHidden="0" w:uiPriority="71" w:unhideWhenUsed="0"/>
-    <w:lsdException w:name="Colorful List Accent 3" w:semiHidden="0" w:uiPriority="72" w:unhideWhenUsed="0"/>
-    <w:lsdException w:name="Colorful Grid Accent 3" w:semiHidden="0" w:uiPriority="73" w:unhideWhenUsed="0"/>
-    <w:lsdException w:name="Light Shading Accent 4" w:semiHidden="0" w:uiPriority="60" w:unhideWhenUsed="0"/>
-    <w:lsdException w:name="Light List Accent 4" w:semiHidden="0" w:uiPriority="61" w:unhideWhenUsed="0"/>
-    <w:lsdException w:name="Light Grid Accent 4" w:semiHidden="0" w:uiPriority="62" w:unhideWhenUsed="0"/>
-    <w:lsdException w:name="Medium Shading 1 Accent 4" w:semiHidden="0" w:uiPriority="63" w:unhideWhenUsed="0"/>
-    <w:lsdException w:name="Medium Shading 2 Accent 4" w:semiHidden="0" w:uiPriority="64" w:unhideWhenUsed="0"/>
-    <w:lsdException w:name="Medium List 1 Accent 4" w:semiHidden="0" w:uiPriority="65" w:unhideWhenUsed="0"/>
-    <w:lsdException w:name="Medium List 2 Accent 4" w:semiHidden="0" w:uiPriority="66" w:unhideWhenUsed="0"/>
-    <w:lsdException w:name="Medium Grid 1 Accent 4" w:semiHidden="0" w:uiPriority="67" w:unhideWhenUsed="0"/>
-    <w:lsdException w:name="Medium Grid 2 Accent 4" w:semiHidden="0" w:uiPriority="68" w:unhideWhenUsed="0"/>
-    <w:lsdException w:name="Medium Grid 3 Accent 4" w:semiHidden="0" w:uiPriority="69" w:unhideWhenUsed="0"/>
-    <w:lsdException w:name="Dark List Accent 4" w:semiHidden="0" w:uiPriority="70" w:unhideWhenUsed="0"/>
-    <w:lsdException w:name="Colorful Shading Accent 4" w:semiHidden="0" w:uiPriority="71" w:unhideWhenUsed="0"/>
-    <w:lsdException w:name="Colorful List Accent 4" w:semiHidden="0" w:uiPriority="72" w:unhideWhenUsed="0"/>
-    <w:lsdException w:name="Colorful Grid Accent 4" w:semiHidden="0" w:uiPriority="73" w:unhideWhenUsed="0"/>
-    <w:lsdException w:name="Light Shading Accent 5" w:semiHidden="0" w:uiPriority="60" w:unhideWhenUsed="0"/>
-    <w:lsdException w:name="Light List Accent 5" w:semiHidden="0" w:uiPriority="61" w:unhideWhenUsed="0"/>
-    <w:lsdException w:name="Light Grid Accent 5" w:semiHidden="0" w:uiPriority="62" w:unhideWhenUsed="0"/>
-    <w:lsdException w:name="Medium Shading 1 Accent 5" w:semiHidden="0" w:uiPriority="63" w:unhideWhenUsed="0"/>
-    <w:lsdException w:name="Medium Shading 2 Accent 5" w:semiHidden="0" w:uiPriority="64" w:unhideWhenUsed="0"/>
-    <w:lsdException w:name="Medium List 1 Accent 5" w:semiHidden="0" w:uiPriority="65" w:unhideWhenUsed="0"/>
-    <w:lsdException w:name="Medium List 2 Accent 5" w:semiHidden="0" w:uiPriority="66" w:unhideWhenUsed="0"/>
-    <w:lsdException w:name="Medium Grid 1 Accent 5" w:semiHidden="0" w:uiPriority="67" w:unhideWhenUsed="0"/>
-    <w:lsdException w:name="Medium Grid 2 Accent 5" w:semiHidden="0" w:uiPriority="68" w:unhideWhenUsed="0"/>
-    <w:lsdException w:name="Medium Grid 3 Accent 5" w:semiHidden="0" w:uiPriority="69" w:unhideWhenUsed="0"/>
-    <w:lsdException w:name="Dark List Accent 5" w:semiHidden="0" w:uiPriority="70" w:unhideWhenUsed="0"/>
-    <w:lsdException w:name="Colorful Shading Accent 5" w:semiHidden="0" w:uiPriority="71" w:unhideWhenUsed="0"/>
-    <w:lsdException w:name="Colorful List Accent 5" w:semiHidden="0" w:uiPriority="72" w:unhideWhenUsed="0"/>
-    <w:lsdException w:name="Colorful Grid Accent 5" w:semiHidden="0" w:uiPriority="73" w:unhideWhenUsed="0"/>
-    <w:lsdException w:name="Light Shading Accent 6" w:semiHidden="0" w:uiPriority="60" w:unhideWhenUsed="0"/>
-    <w:lsdException w:name="Light List Accent 6" w:semiHidden="0" w:uiPriority="61" w:unhideWhenUsed="0"/>
-    <w:lsdException w:name="Light Grid Accent 6" w:semiHidden="0" w:uiPriority="62" w:unhideWhenUsed="0"/>
-    <w:lsdException w:name="Medium Shading 1 Accent 6" w:semiHidden="0" w:uiPriority="63" w:unhideWhenUsed="0"/>
-    <w:lsdException w:name="Medium Shading 2 Accent 6" w:semiHidden="0" w:uiPriority="64" w:unhideWhenUsed="0"/>
-    <w:lsdException w:name="Medium List 1 Accent 6" w:semiHidden="0" w:uiPriority="65" w:unhideWhenUsed="0"/>
-    <w:lsdException w:name="Medium List 2 Accent 6" w:semiHidden="0" w:uiPriority="66" w:unhideWhenUsed="0"/>
-    <w:lsdException w:name="Medium Grid 1 Accent 6" w:semiHidden="0" w:uiPriority="67" w:unhideWhenUsed="0"/>
-    <w:lsdException w:name="Medium Grid 2 Accent 6" w:semiHidden="0" w:uiPriority="68" w:unhideWhenUsed="0"/>
-    <w:lsdException w:name="Medium Grid 3 Accent 6" w:semiHidden="0" w:uiPriority="69" w:unhideWhenUsed="0"/>
-    <w:lsdException w:name="Dark List Accent 6" w:semiHidden="0" w:uiPriority="70" w:unhideWhenUsed="0"/>
-    <w:lsdException w:name="Colorful Shading Accent 6" w:semiHidden="0" w:uiPriority="71" w:unhideWhenUsed="0"/>
-    <w:lsdException w:name="Colorful List Accent 6" w:semiHidden="0" w:uiPriority="72" w:unhideWhenUsed="0"/>
-    <w:lsdException w:name="Colorful Grid Accent 6" w:semiHidden="0" w:uiPriority="73" w:unhideWhenUsed="0"/>
-    <w:lsdException w:name="Subtle Emphasis" w:semiHidden="0" w:uiPriority="19" w:unhideWhenUsed="0" w:qFormat="1"/>
-    <w:lsdException w:name="Intense Emphasis" w:semiHidden="0" w:uiPriority="21" w:unhideWhenUsed="0" w:qFormat="1"/>
-    <w:lsdException w:name="Subtle Reference" w:semiHidden="0" w:uiPriority="31" w:unhideWhenUsed="0" w:qFormat="1"/>
-    <w:lsdException w:name="Intense Reference" w:semiHidden="0" w:uiPriority="32" w:unhideWhenUsed="0" w:qFormat="1"/>
-    <w:lsdException w:name="Book Title" w:semiHidden="0" w:uiPriority="33" w:unhideWhenUsed="0" w:qFormat="1"/>
-    <w:lsdException w:name="Bibliography" w:uiPriority="37"/>
-    <w:lsdException w:name="TOC Heading" w:uiPriority="39" w:qFormat="1"/>
+  <w:latentStyles w:defLockedState="0" w:defUIPriority="99" w:defSemiHidden="0" w:defUnhideWhenUsed="0" w:defQFormat="0" w:count="371">
+    <w:lsdException w:name="Normal" w:uiPriority="0" w:qFormat="1"/>
+    <w:lsdException w:name="heading 1" w:uiPriority="9" w:qFormat="1"/>
+    <w:lsdException w:name="heading 2" w:semiHidden="1" w:uiPriority="9" w:unhideWhenUsed="1" w:qFormat="1"/>
+    <w:lsdException w:name="heading 3" w:semiHidden="1" w:uiPriority="9" w:unhideWhenUsed="1" w:qFormat="1"/>
+    <w:lsdException w:name="heading 4" w:semiHidden="1" w:uiPriority="9" w:unhideWhenUsed="1" w:qFormat="1"/>
+    <w:lsdException w:name="heading 5" w:semiHidden="1" w:uiPriority="9" w:unhideWhenUsed="1" w:qFormat="1"/>
+    <w:lsdException w:name="heading 6" w:semiHidden="1" w:uiPriority="9" w:unhideWhenUsed="1" w:qFormat="1"/>
+    <w:lsdException w:name="heading 7" w:semiHidden="1" w:uiPriority="9" w:unhideWhenUsed="1" w:qFormat="1"/>
+    <w:lsdException w:name="heading 8" w:semiHidden="1" w:uiPriority="9" w:unhideWhenUsed="1" w:qFormat="1"/>
+    <w:lsdException w:name="heading 9" w:semiHidden="1" w:uiPriority="9" w:unhideWhenUsed="1" w:qFormat="1"/>
+    <w:lsdException w:name="index 1" w:semiHidden="1" w:unhideWhenUsed="1"/>
+    <w:lsdException w:name="index 2" w:semiHidden="1" w:unhideWhenUsed="1"/>
+    <w:lsdException w:name="index 3" w:semiHidden="1" w:unhideWhenUsed="1"/>
+    <w:lsdException w:name="index 4" w:semiHidden="1" w:unhideWhenUsed="1"/>
+    <w:lsdException w:name="index 5" w:semiHidden="1" w:unhideWhenUsed="1"/>
+    <w:lsdException w:name="index 6" w:semiHidden="1" w:unhideWhenUsed="1"/>
+    <w:lsdException w:name="index 7" w:semiHidden="1" w:unhideWhenUsed="1"/>
+    <w:lsdException w:name="index 8" w:semiHidden="1" w:unhideWhenUsed="1"/>
+    <w:lsdException w:name="index 9" w:semiHidden="1" w:unhideWhenUsed="1"/>
+    <w:lsdException w:name="toc 1" w:semiHidden="1" w:uiPriority="39" w:unhideWhenUsed="1"/>
+    <w:lsdException w:name="toc 2" w:semiHidden="1" w:uiPriority="39" w:unhideWhenUsed="1"/>
+    <w:lsdException w:name="toc 3" w:semiHidden="1" w:uiPriority="39" w:unhideWhenUsed="1"/>
+    <w:lsdException w:name="toc 4" w:semiHidden="1" w:uiPriority="39" w:unhideWhenUsed="1"/>
+    <w:lsdException w:name="toc 5" w:semiHidden="1" w:uiPriority="39" w:unhideWhenUsed="1"/>
+    <w:lsdException w:name="toc 6" w:semiHidden="1" w:uiPriority="39" w:unhideWhenUsed="1"/>
+    <w:lsdException w:name="toc 7" w:semiHidden="1" w:uiPriority="39" w:unhideWhenUsed="1"/>
+    <w:lsdException w:name="toc 8" w:semiHidden="1" w:uiPriority="39" w:unhideWhenUsed="1"/>
+    <w:lsdException w:name="toc 9" w:semiHidden="1" w:uiPriority="39" w:unhideWhenUsed="1"/>
+    <w:lsdException w:name="Normal Indent" w:semiHidden="1" w:unhideWhenUsed="1"/>
+    <w:lsdException w:name="footnote text" w:semiHidden="1" w:unhideWhenUsed="1"/>
+    <w:lsdException w:name="annotation text" w:semiHidden="1" w:unhideWhenUsed="1"/>
+    <w:lsdException w:name="header" w:semiHidden="1" w:unhideWhenUsed="1"/>
+    <w:lsdException w:name="footer" w:semiHidden="1" w:unhideWhenUsed="1"/>
+    <w:lsdException w:name="index heading" w:semiHidden="1" w:unhideWhenUsed="1"/>
+    <w:lsdException w:name="caption" w:semiHidden="1" w:uiPriority="35" w:unhideWhenUsed="1" w:qFormat="1"/>
+    <w:lsdException w:name="table of figures" w:semiHidden="1" w:unhideWhenUsed="1"/>
+    <w:lsdException w:name="envelope address" w:semiHidden="1" w:unhideWhenUsed="1"/>
+    <w:lsdException w:name="envelope return" w:semiHidden="1" w:unhideWhenUsed="1"/>
+    <w:lsdException w:name="footnote reference" w:semiHidden="1" w:unhideWhenUsed="1"/>
+    <w:lsdException w:name="annotation reference" w:semiHidden="1" w:unhideWhenUsed="1"/>
+    <w:lsdException w:name="line number" w:semiHidden="1" w:unhideWhenUsed="1"/>
+    <w:lsdException w:name="page number" w:semiHidden="1" w:unhideWhenUsed="1"/>
+    <w:lsdException w:name="endnote reference" w:semiHidden="1" w:unhideWhenUsed="1"/>
+    <w:lsdException w:name="endnote text" w:semiHidden="1" w:unhideWhenUsed="1"/>
+    <w:lsdException w:name="table of authorities" w:semiHidden="1" w:unhideWhenUsed="1"/>
+    <w:lsdException w:name="macro" w:semiHidden="1" w:unhideWhenUsed="1"/>
+    <w:lsdException w:name="toa heading" w:semiHidden="1" w:unhideWhenUsed="1"/>
+    <w:lsdException w:name="List" w:semiHidden="1" w:unhideWhenUsed="1"/>
+    <w:lsdException w:name="List Bullet" w:semiHidden="1" w:unhideWhenUsed="1"/>
+    <w:lsdException w:name="List Number" w:semiHidden="1" w:unhideWhenUsed="1"/>
+    <w:lsdException w:name="List 2" w:semiHidden="1" w:unhideWhenUsed="1"/>
+    <w:lsdException w:name="List 3" w:semiHidden="1" w:unhideWhenUsed="1"/>
+    <w:lsdException w:name="List 4" w:semiHidden="1" w:unhideWhenUsed="1"/>
+    <w:lsdException w:name="List 5" w:semiHidden="1" w:unhideWhenUsed="1"/>
+    <w:lsdException w:name="List Bullet 2" w:semiHidden="1" w:unhideWhenUsed="1"/>
+    <w:lsdException w:name="List Bullet 3" w:semiHidden="1" w:unhideWhenUsed="1"/>
+    <w:lsdException w:name="List Bullet 4" w:semiHidden="1" w:unhideWhenUsed="1"/>
+    <w:lsdException w:name="List Bullet 5" w:semiHidden="1" w:unhideWhenUsed="1"/>
+    <w:lsdException w:name="List Number 2" w:semiHidden="1" w:unhideWhenUsed="1"/>
+    <w:lsdException w:name="List Number 3" w:semiHidden="1" w:unhideWhenUsed="1"/>
+    <w:lsdException w:name="List Number 4" w:semiHidden="1" w:unhideWhenUsed="1"/>
+    <w:lsdException w:name="List Number 5" w:semiHidden="1" w:unhideWhenUsed="1"/>
+    <w:lsdException w:name="Title" w:uiPriority="10" w:qFormat="1"/>
+    <w:lsdException w:name="Closing" w:semiHidden="1" w:unhideWhenUsed="1"/>
+    <w:lsdException w:name="Signature" w:semiHidden="1" w:unhideWhenUsed="1"/>
+    <w:lsdException w:name="Default Paragraph Font" w:semiHidden="1" w:uiPriority="1" w:unhideWhenUsed="1"/>
+    <w:lsdException w:name="Body Text" w:semiHidden="1" w:unhideWhenUsed="1"/>
+    <w:lsdException w:name="Body Text Indent" w:semiHidden="1" w:unhideWhenUsed="1"/>
+    <w:lsdException w:name="List Continue" w:semiHidden="1" w:unhideWhenUsed="1"/>
+    <w:lsdException w:name="List Continue 2" w:semiHidden="1" w:unhideWhenUsed="1"/>
+    <w:lsdException w:name="List Continue 3" w:semiHidden="1" w:unhideWhenUsed="1"/>
+    <w:lsdException w:name="List Continue 4" w:semiHidden="1" w:unhideWhenUsed="1"/>
+    <w:lsdException w:name="List Continue 5" w:semiHidden="1" w:unhideWhenUsed="1"/>
+    <w:lsdException w:name="Message Header" w:semiHidden="1" w:unhideWhenUsed="1"/>
+    <w:lsdException w:name="Subtitle" w:uiPriority="11" w:qFormat="1"/>
+    <w:lsdException w:name="Salutation" w:semiHidden="1" w:unhideWhenUsed="1"/>
+    <w:lsdException w:name="Date" w:semiHidden="1" w:unhideWhenUsed="1"/>
+    <w:lsdException w:name="Body Text First Indent" w:semiHidden="1" w:unhideWhenUsed="1"/>
+    <w:lsdException w:name="Body Text First Indent 2" w:semiHidden="1" w:unhideWhenUsed="1"/>
+    <w:lsdException w:name="Note Heading" w:semiHidden="1" w:unhideWhenUsed="1"/>
+    <w:lsdException w:name="Body Text 2" w:semiHidden="1" w:unhideWhenUsed="1"/>
+    <w:lsdException w:name="Body Text 3" w:semiHidden="1" w:unhideWhenUsed="1"/>
+    <w:lsdException w:name="Body Text Indent 2" w:semiHidden="1" w:unhideWhenUsed="1"/>
+    <w:lsdException w:name="Body Text Indent 3" w:semiHidden="1" w:unhideWhenUsed="1"/>
+    <w:lsdException w:name="Block Text" w:semiHidden="1" w:unhideWhenUsed="1"/>
+    <w:lsdException w:name="Hyperlink" w:semiHidden="1" w:unhideWhenUsed="1"/>
+    <w:lsdException w:name="FollowedHyperlink" w:semiHidden="1" w:unhideWhenUsed="1"/>
+    <w:lsdException w:name="Strong" w:uiPriority="22" w:qFormat="1"/>
+    <w:lsdException w:name="Emphasis" w:uiPriority="20" w:qFormat="1"/>
+    <w:lsdException w:name="Document Map" w:semiHidden="1" w:unhideWhenUsed="1"/>
+    <w:lsdException w:name="Plain Text" w:semiHidden="1" w:unhideWhenUsed="1"/>
+    <w:lsdException w:name="E-mail Signature" w:semiHidden="1" w:unhideWhenUsed="1"/>
+    <w:lsdException w:name="HTML Top of Form" w:semiHidden="1" w:unhideWhenUsed="1"/>
+    <w:lsdException w:name="HTML Bottom of Form" w:semiHidden="1" w:unhideWhenUsed="1"/>
+    <w:lsdException w:name="Normal (Web)" w:semiHidden="1" w:unhideWhenUsed="1"/>
+    <w:lsdException w:name="HTML Acronym" w:semiHidden="1" w:unhideWhenUsed="1"/>
+    <w:lsdException w:name="HTML Address" w:semiHidden="1" w:unhideWhenUsed="1"/>
+    <w:lsdException w:name="HTML Cite" w:semiHidden="1" w:unhideWhenUsed="1"/>
+    <w:lsdException w:name="HTML Code" w:semiHidden="1" w:unhideWhenUsed="1"/>
+    <w:lsdException w:name="HTML Definition" w:semiHidden="1" w:unhideWhenUsed="1"/>
+    <w:lsdException w:name="HTML Keyboard" w:semiHidden="1" w:unhideWhenUsed="1"/>
+    <w:lsdException w:name="HTML Preformatted" w:semiHidden="1" w:unhideWhenUsed="1"/>
+    <w:lsdException w:name="HTML Sample" w:semiHidden="1" w:unhideWhenUsed="1"/>
+    <w:lsdException w:name="HTML Typewriter" w:semiHidden="1" w:unhideWhenUsed="1"/>
+    <w:lsdException w:name="HTML Variable" w:semiHidden="1" w:unhideWhenUsed="1"/>
+    <w:lsdException w:name="Normal Table" w:semiHidden="1" w:unhideWhenUsed="1"/>
+    <w:lsdException w:name="annotation subject" w:semiHidden="1" w:unhideWhenUsed="1"/>
+    <w:lsdException w:name="No List" w:semiHidden="1" w:unhideWhenUsed="1"/>
+    <w:lsdException w:name="Outline List 1" w:semiHidden="1" w:unhideWhenUsed="1"/>
+    <w:lsdException w:name="Outline List 2" w:semiHidden="1" w:unhideWhenUsed="1"/>
+    <w:lsdException w:name="Outline List 3" w:semiHidden="1" w:unhideWhenUsed="1"/>
+    <w:lsdException w:name="Table Simple 1" w:semiHidden="1" w:unhideWhenUsed="1"/>
+    <w:lsdException w:name="Table Simple 2" w:semiHidden="1" w:unhideWhenUsed="1"/>
+    <w:lsdException w:name="Table Simple 3" w:semiHidden="1" w:unhideWhenUsed="1"/>
+    <w:lsdException w:name="Table Classic 1" w:semiHidden="1" w:unhideWhenUsed="1"/>
+    <w:lsdException w:name="Table Classic 2" w:semiHidden="1" w:unhideWhenUsed="1"/>
+    <w:lsdException w:name="Table Classic 3" w:semiHidden="1" w:unhideWhenUsed="1"/>
+    <w:lsdException w:name="Table Classic 4" w:semiHidden="1" w:unhideWhenUsed="1"/>
+    <w:lsdException w:name="Table Colorful 1" w:semiHidden="1" w:unhideWhenUsed="1"/>
+    <w:lsdException w:name="Table Colorful 2" w:semiHidden="1" w:unhideWhenUsed="1"/>
+    <w:lsdException w:name="Table Colorful 3" w:semiHidden="1" w:unhideWhenUsed="1"/>
+    <w:lsdException w:name="Table Columns 1" w:semiHidden="1" w:unhideWhenUsed="1"/>
+    <w:lsdException w:name="Table Columns 2" w:semiHidden="1" w:unhideWhenUsed="1"/>
+    <w:lsdException w:name="Table Columns 3" w:semiHidden="1" w:unhideWhenUsed="1"/>
+    <w:lsdException w:name="Table Columns 4" w:semiHidden="1" w:unhideWhenUsed="1"/>
+    <w:lsdException w:name="Table Columns 5" w:semiHidden="1" w:unhideWhenUsed="1"/>
+    <w:lsdException w:name="Table Grid 1" w:semiHidden="1" w:unhideWhenUsed="1"/>
+    <w:lsdException w:name="Table Grid 2" w:semiHidden="1" w:unhideWhenUsed="1"/>
+    <w:lsdException w:name="Table Grid 3" w:semiHidden="1" w:unhideWhenUsed="1"/>
+    <w:lsdException w:name="Table Grid 4" w:semiHidden="1" w:unhideWhenUsed="1"/>
+    <w:lsdException w:name="Table Grid 5" w:semiHidden="1" w:unhideWhenUsed="1"/>
+    <w:lsdException w:name="Table Grid 6" w:semiHidden="1" w:unhideWhenUsed="1"/>
+    <w:lsdException w:name="Table Grid 7" w:semiHidden="1" w:unhideWhenUsed="1"/>
+    <w:lsdException w:name="Table Grid 8" w:semiHidden="1" w:unhideWhenUsed="1"/>
+    <w:lsdException w:name="Table List 1" w:semiHidden="1" w:unhideWhenUsed="1"/>
+    <w:lsdException w:name="Table List 2" w:semiHidden="1" w:unhideWhenUsed="1"/>
+    <w:lsdException w:name="Table List 3" w:semiHidden="1" w:unhideWhenUsed="1"/>
+    <w:lsdException w:name="Table List 4" w:semiHidden="1" w:unhideWhenUsed="1"/>
+    <w:lsdException w:name="Table List 5" w:semiHidden="1" w:unhideWhenUsed="1"/>
+    <w:lsdException w:name="Table List 6" w:semiHidden="1" w:unhideWhenUsed="1"/>
+    <w:lsdException w:name="Table List 7" w:semiHidden="1" w:unhideWhenUsed="1"/>
+    <w:lsdException w:name="Table List 8" w:semiHidden="1" w:unhideWhenUsed="1"/>
+    <w:lsdException w:name="Table 3D effects 1" w:semiHidden="1" w:unhideWhenUsed="1"/>
+    <w:lsdException w:name="Table 3D effects 2" w:semiHidden="1" w:unhideWhenUsed="1"/>
+    <w:lsdException w:name="Table 3D effects 3" w:semiHidden="1" w:unhideWhenUsed="1"/>
+    <w:lsdException w:name="Table Contemporary" w:semiHidden="1" w:unhideWhenUsed="1"/>
+    <w:lsdException w:name="Table Elegant" w:semiHidden="1" w:unhideWhenUsed="1"/>
+    <w:lsdException w:name="Table Professional" w:semiHidden="1" w:unhideWhenUsed="1"/>
+    <w:lsdException w:name="Table Subtle 1" w:semiHidden="1" w:unhideWhenUsed="1"/>
+    <w:lsdException w:name="Table Subtle 2" w:semiHidden="1" w:unhideWhenUsed="1"/>
+    <w:lsdException w:name="Table Web 1" w:semiHidden="1" w:unhideWhenUsed="1"/>
+    <w:lsdException w:name="Table Web 2" w:semiHidden="1" w:unhideWhenUsed="1"/>
+    <w:lsdException w:name="Table Web 3" w:semiHidden="1" w:unhideWhenUsed="1"/>
+    <w:lsdException w:name="Balloon Text" w:semiHidden="1" w:unhideWhenUsed="1"/>
+    <w:lsdException w:name="Table Grid" w:uiPriority="59"/>
+    <w:lsdException w:name="Table Theme" w:semiHidden="1" w:unhideWhenUsed="1"/>
+    <w:lsdException w:name="Placeholder Text" w:semiHidden="1"/>
+    <w:lsdException w:name="No Spacing" w:uiPriority="1" w:qFormat="1"/>
+    <w:lsdException w:name="Light Shading" w:uiPriority="60"/>
+    <w:lsdException w:name="Light List" w:uiPriority="61"/>
+    <w:lsdException w:name="Light Grid" w:uiPriority="62"/>
+    <w:lsdException w:name="Medium Shading 1" w:uiPriority="63"/>
+    <w:lsdException w:name="Medium Shading 2" w:uiPriority="64"/>
+    <w:lsdException w:name="Medium List 1" w:uiPriority="65"/>
+    <w:lsdException w:name="Medium List 2" w:uiPriority="66"/>
+    <w:lsdException w:name="Medium Grid 1" w:uiPriority="67"/>
+    <w:lsdException w:name="Medium Grid 2" w:uiPriority="68"/>
+    <w:lsdException w:name="Medium Grid 3" w:uiPriority="69"/>
+    <w:lsdException w:name="Dark List" w:uiPriority="70"/>
+    <w:lsdException w:name="Colorful Shading" w:uiPriority="71"/>
+    <w:lsdException w:name="Colorful List" w:uiPriority="72"/>
+    <w:lsdException w:name="Colorful Grid" w:uiPriority="73"/>
+    <w:lsdException w:name="Light Shading Accent 1" w:uiPriority="60"/>
+    <w:lsdException w:name="Light List Accent 1" w:uiPriority="61"/>
+    <w:lsdException w:name="Light Grid Accent 1" w:uiPriority="62"/>
+    <w:lsdException w:name="Medium Shading 1 Accent 1" w:uiPriority="63"/>
+    <w:lsdException w:name="Medium Shading 2 Accent 1" w:uiPriority="64"/>
+    <w:lsdException w:name="Medium List 1 Accent 1" w:uiPriority="65"/>
+    <w:lsdException w:name="Revision" w:semiHidden="1"/>
+    <w:lsdException w:name="List Paragraph" w:uiPriority="34" w:qFormat="1"/>
+    <w:lsdException w:name="Quote" w:uiPriority="29" w:qFormat="1"/>
+    <w:lsdException w:name="Intense Quote" w:uiPriority="30" w:qFormat="1"/>
+    <w:lsdException w:name="Medium List 2 Accent 1" w:uiPriority="66"/>
+    <w:lsdException w:name="Medium Grid 1 Accent 1" w:uiPriority="67"/>
+    <w:lsdException w:name="Medium Grid 2 Accent 1" w:uiPriority="68"/>
+    <w:lsdException w:name="Medium Grid 3 Accent 1" w:uiPriority="69"/>
+    <w:lsdException w:name="Dark List Accent 1" w:uiPriority="70"/>
+    <w:lsdException w:name="Colorful Shading Accent 1" w:uiPriority="71"/>
+    <w:lsdException w:name="Colorful List Accent 1" w:uiPriority="72"/>
+    <w:lsdException w:name="Colorful Grid Accent 1" w:uiPriority="73"/>
+    <w:lsdException w:name="Light Shading Accent 2" w:uiPriority="60"/>
+    <w:lsdException w:name="Light List Accent 2" w:uiPriority="61"/>
+    <w:lsdException w:name="Light Grid Accent 2" w:uiPriority="62"/>
+    <w:lsdException w:name="Medium Shading 1 Accent 2" w:uiPriority="63"/>
+    <w:lsdException w:name="Medium Shading 2 Accent 2" w:uiPriority="64"/>
+    <w:lsdException w:name="Medium List 1 Accent 2" w:uiPriority="65"/>
+    <w:lsdException w:name="Medium List 2 Accent 2" w:uiPriority="66"/>
+    <w:lsdException w:name="Medium Grid 1 Accent 2" w:uiPriority="67"/>
+    <w:lsdException w:name="Medium Grid 2 Accent 2" w:uiPriority="68"/>
+    <w:lsdException w:name="Medium Grid 3 Accent 2" w:uiPriority="69"/>
+    <w:lsdException w:name="Dark List Accent 2" w:uiPriority="70"/>
+    <w:lsdException w:name="Colorful Shading Accent 2" w:uiPriority="71"/>
+    <w:lsdException w:name="Colorful List Accent 2" w:uiPriority="72"/>
+    <w:lsdException w:name="Colorful Grid Accent 2" w:uiPriority="73"/>
+    <w:lsdException w:name="Light Shading Accent 3" w:uiPriority="60"/>
+    <w:lsdException w:name="Light List Accent 3" w:uiPriority="61"/>
+    <w:lsdException w:name="Light Grid Accent 3" w:uiPriority="62"/>
+    <w:lsdException w:name="Medium Shading 1 Accent 3" w:uiPriority="63"/>
+    <w:lsdException w:name="Medium Shading 2 Accent 3" w:uiPriority="64"/>
+    <w:lsdException w:name="Medium List 1 Accent 3" w:uiPriority="65"/>
+    <w:lsdException w:name="Medium List 2 Accent 3" w:uiPriority="66"/>
+    <w:lsdException w:name="Medium Grid 1 Accent 3" w:uiPriority="67"/>
+    <w:lsdException w:name="Medium Grid 2 Accent 3" w:uiPriority="68"/>
+    <w:lsdException w:name="Medium Grid 3 Accent 3" w:uiPriority="69"/>
+    <w:lsdException w:name="Dark List Accent 3" w:uiPriority="70"/>
+    <w:lsdException w:name="Colorful Shading Accent 3" w:uiPriority="71"/>
+    <w:lsdException w:name="Colorful List Accent 3" w:uiPriority="72"/>
+    <w:lsdException w:name="Colorful Grid Accent 3" w:uiPriority="73"/>
+    <w:lsdException w:name="Light Shading Accent 4" w:uiPriority="60"/>
+    <w:lsdException w:name="Light List Accent 4" w:uiPriority="61"/>
+    <w:lsdException w:name="Light Grid Accent 4" w:uiPriority="62"/>
+    <w:lsdException w:name="Medium Shading 1 Accent 4" w:uiPriority="63"/>
+    <w:lsdException w:name="Medium Shading 2 Accent 4" w:uiPriority="64"/>
+    <w:lsdException w:name="Medium List 1 Accent 4" w:uiPriority="65"/>
+    <w:lsdException w:name="Medium List 2 Accent 4" w:uiPriority="66"/>
+    <w:lsdException w:name="Medium Grid 1 Accent 4" w:uiPriority="67"/>
+    <w:lsdException w:name="Medium Grid 2 Accent 4" w:uiPriority="68"/>
+    <w:lsdException w:name="Medium Grid 3 Accent 4" w:uiPriority="69"/>
+    <w:lsdException w:name="Dark List Accent 4" w:uiPriority="70"/>
+    <w:lsdException w:name="Colorful Shading Accent 4" w:uiPriority="71"/>
+    <w:lsdException w:name="Colorful List Accent 4" w:uiPriority="72"/>
+    <w:lsdException w:name="Colorful Grid Accent 4" w:uiPriority="73"/>
+    <w:lsdException w:name="Light Shading Accent 5" w:uiPriority="60"/>
+    <w:lsdException w:name="Light List Accent 5" w:uiPriority="61"/>
+    <w:lsdException w:name="Light Grid Accent 5" w:uiPriority="62"/>
+    <w:lsdException w:name="Medium Shading 1 Accent 5" w:uiPriority="63"/>
+    <w:lsdException w:name="Medium Shading 2 Accent 5" w:uiPriority="64"/>
+    <w:lsdException w:name="Medium List 1 Accent 5" w:uiPriority="65"/>
+    <w:lsdException w:name="Medium List 2 Accent 5" w:uiPriority="66"/>
+    <w:lsdException w:name="Medium Grid 1 Accent 5" w:uiPriority="67"/>
+    <w:lsdException w:name="Medium Grid 2 Accent 5" w:uiPriority="68"/>
+    <w:lsdException w:name="Medium Grid 3 Accent 5" w:uiPriority="69"/>
+    <w:lsdException w:name="Dark List Accent 5" w:uiPriority="70"/>
+    <w:lsdException w:name="Colorful Shading Accent 5" w:uiPriority="71"/>
+    <w:lsdException w:name="Colorful List Accent 5" w:uiPriority="72"/>
+    <w:lsdException w:name="Colorful Grid Accent 5" w:uiPriority="73"/>
+    <w:lsdException w:name="Light Shading Accent 6" w:uiPriority="60"/>
+    <w:lsdException w:name="Light List Accent 6" w:uiPriority="61"/>
+    <w:lsdException w:name="Light Grid Accent 6" w:uiPriority="62"/>
+    <w:lsdException w:name="Medium Shading 1 Accent 6" w:uiPriority="63"/>
+    <w:lsdException w:name="Medium Shading 2 Accent 6" w:uiPriority="64"/>
+    <w:lsdException w:name="Medium List 1 Accent 6" w:uiPriority="65"/>
+    <w:lsdException w:name="Medium List 2 Accent 6" w:uiPriority="66"/>
+    <w:lsdException w:name="Medium Grid 1 Accent 6" w:uiPriority="67"/>
+    <w:lsdException w:name="Medium Grid 2 Accent 6" w:uiPriority="68"/>
+    <w:lsdException w:name="Medium Grid 3 Accent 6" w:uiPriority="69"/>
+    <w:lsdException w:name="Dark List Accent 6" w:uiPriority="70"/>
+    <w:lsdException w:name="Colorful Shading Accent 6" w:uiPriority="71"/>
+    <w:lsdException w:name="Colorful List Accent 6" w:uiPriority="72"/>
+    <w:lsdException w:name="Colorful Grid Accent 6" w:uiPriority="73"/>
+    <w:lsdException w:name="Subtle Emphasis" w:uiPriority="19" w:qFormat="1"/>
+    <w:lsdException w:name="Intense Emphasis" w:uiPriority="21" w:qFormat="1"/>
+    <w:lsdException w:name="Subtle Reference" w:uiPriority="31" w:qFormat="1"/>
+    <w:lsdException w:name="Intense Reference" w:uiPriority="32" w:qFormat="1"/>
+    <w:lsdException w:name="Book Title" w:uiPriority="33" w:qFormat="1"/>
+    <w:lsdException w:name="Bibliography" w:semiHidden="1" w:uiPriority="37" w:unhideWhenUsed="1"/>
+    <w:lsdException w:name="TOC Heading" w:semiHidden="1" w:uiPriority="39" w:unhideWhenUsed="1" w:qFormat="1"/>
+    <w:lsdException w:name="Grid Table 4" w:uiPriority="49"/>
+    <w:lsdException w:name="Grid Table 5 Dark" w:uiPriority="50"/>
+    <w:lsdException w:name="Grid Table 6 Colorful" w:uiPriority="51"/>
+    <w:lsdException w:name="Grid Table 7 Colorful" w:uiPriority="52"/>
+    <w:lsdException w:name="Grid Table 1 Light Accent 1" w:uiPriority="46"/>
+    <w:lsdException w:name="Grid Table 2 Accent 1" w:uiPriority="47"/>
+    <w:lsdException w:name="Grid Table 3 Accent 1" w:uiPriority="48"/>
+    <w:lsdException w:name="Grid Table 4 Accent 1" w:uiPriority="49"/>
+    <w:lsdException w:name="Grid Table 5 Dark Accent 1" w:uiPriority="50"/>
+    <w:lsdException w:name="Grid Table 6 Colorful Accent 1" w:uiPriority="51"/>
+    <w:lsdException w:name="Grid Table 7 Colorful Accent 1" w:uiPriority="52"/>
+    <w:lsdException w:name="Grid Table 1 Light Accent 2" w:uiPriority="46"/>
+    <w:lsdException w:name="Grid Table 2 Accent 2" w:uiPriority="47"/>
+    <w:lsdException w:name="Grid Table 3 Accent 2" w:uiPriority="48"/>
+    <w:lsdException w:name="Grid Table 4 Accent 2" w:uiPriority="49"/>
+    <w:lsdException w:name="Grid Table 5 Dark Accent 2" w:uiPriority="50"/>
+    <w:lsdException w:name="Grid Table 6 Colorful Accent 2" w:uiPriority="51"/>
+    <w:lsdException w:name="Grid Table 7 Colorful Accent 2" w:uiPriority="52"/>
+    <w:lsdException w:name="Grid Table 1 Light Accent 3" w:uiPriority="46"/>
+    <w:lsdException w:name="Grid Table 2 Accent 3" w:uiPriority="47"/>
+    <w:lsdException w:name="Grid Table 3 Accent 3" w:uiPriority="48"/>
+    <w:lsdException w:name="Grid Table 4 Accent 3" w:uiPriority="49"/>
+    <w:lsdException w:name="Grid Table 5 Dark Accent 3" w:uiPriority="50"/>
+    <w:lsdException w:name="Grid Table 6 Colorful Accent 3" w:uiPriority="51"/>
+    <w:lsdException w:name="Grid Table 7 Colorful Accent 3" w:uiPriority="52"/>
+    <w:lsdException w:name="Grid Table 1 Light Accent 4" w:uiPriority="46"/>
+    <w:lsdException w:name="Grid Table 2 Accent 4" w:uiPriority="47"/>
+    <w:lsdException w:name="Grid Table 3 Accent 4" w:uiPriority="48"/>
+    <w:lsdException w:name="Grid Table 4 Accent 4" w:uiPriority="49"/>
+    <w:lsdException w:name="Grid Table 5 Dark Accent 4" w:uiPriority="50"/>
+    <w:lsdException w:name="Grid Table 6 Colorful Accent 4" w:uiPriority="51"/>
+    <w:lsdException w:name="Grid Table 7 Colorful Accent 4" w:uiPriority="52"/>
+    <w:lsdException w:name="Grid Table 1 Light Accent 5" w:uiPriority="46"/>
+    <w:lsdException w:name="Grid Table 2 Accent 5" w:uiPriority="47"/>
+    <w:lsdException w:name="Grid Table 3 Accent 5" w:uiPriority="48"/>
+    <w:lsdException w:name="Grid Table 4 Accent 5" w:uiPriority="49"/>
+    <w:lsdException w:name="Grid Table 5 Dark Accent 5" w:uiPriority="50"/>
+    <w:lsdException w:name="Grid Table 6 Colorful Accent 5" w:uiPriority="51"/>
+    <w:lsdException w:name="Grid Table 7 Colorful Accent 5" w:uiPriority="52"/>
+    <w:lsdException w:name="Grid Table 1 Light Accent 6" w:uiPriority="46"/>
+    <w:lsdException w:name="Grid Table 2 Accent 6" w:uiPriority="47"/>
+    <w:lsdException w:name="Grid Table 3 Accent 6" w:uiPriority="48"/>
+    <w:lsdException w:name="Grid Table 4 Accent 6" w:uiPriority="49"/>
+    <w:lsdException w:name="Grid Table 5 Dark Accent 6" w:uiPriority="50"/>
+    <w:lsdException w:name="Grid Table 6 Colorful Accent 6" w:uiPriority="51"/>
+    <w:lsdException w:name="Grid Table 7 Colorful Accent 6" w:uiPriority="52"/>
+    <w:lsdException w:name="List Table 1 Light" w:uiPriority="46"/>
+    <w:lsdException w:name="List Table 2" w:uiPriority="47"/>
+    <w:lsdException w:name="List Table 3" w:uiPriority="48"/>
+    <w:lsdException w:name="List Table 4" w:uiPriority="49"/>
+    <w:lsdException w:name="List Table 5 Dark" w:uiPriority="50"/>
+    <w:lsdException w:name="List Table 6 Colorful" w:uiPriority="51"/>
+    <w:lsdException w:name="List Table 7 Colorful" w:uiPriority="52"/>
+    <w:lsdException w:name="List Table 1 Light Accent 1" w:uiPriority="46"/>
+    <w:lsdException w:name="List Table 2 Accent 1" w:uiPriority="47"/>
+    <w:lsdException w:name="List Table 3 Accent 1" w:uiPriority="48"/>
+    <w:lsdException w:name="List Table 4 Accent 1" w:uiPriority="49"/>
+    <w:lsdException w:name="List Table 5 Dark Accent 1" w:uiPriority="50"/>
+    <w:lsdException w:name="List Table 6 Colorful Accent 1" w:uiPriority="51"/>
+    <w:lsdException w:name="List Table 7 Colorful Accent 1" w:uiPriority="52"/>
+    <w:lsdException w:name="List Table 1 Light Accent 2" w:uiPriority="46"/>
+    <w:lsdException w:name="List Table 2 Accent 2" w:uiPriority="47"/>
+    <w:lsdException w:name="List Table 3 Accent 2" w:uiPriority="48"/>
+    <w:lsdException w:name="List Table 4 Accent 2" w:uiPriority="49"/>
+    <w:lsdException w:name="List Table 5 Dark Accent 2" w:uiPriority="50"/>
+    <w:lsdException w:name="List Table 6 Colorful Accent 2" w:uiPriority="51"/>
+    <w:lsdException w:name="List Table 7 Colorful Accent 2" w:uiPriority="52"/>
+    <w:lsdException w:name="List Table 1 Light Accent 3" w:uiPriority="46"/>
+    <w:lsdException w:name="List Table 2 Accent 3" w:uiPriority="47"/>
+    <w:lsdException w:name="List Table 3 Accent 3" w:uiPriority="48"/>
+    <w:lsdException w:name="List Table 4 Accent 3" w:uiPriority="49"/>
+    <w:lsdException w:name="List Table 5 Dark Accent 3" w:uiPriority="50"/>
+    <w:lsdException w:name="List Table 6 Colorful Accent 3" w:uiPriority="51"/>
+    <w:lsdException w:name="List Table 7 Colorful Accent 3" w:uiPriority="52"/>
+    <w:lsdException w:name="List Table 1 Light Accent 4" w:uiPriority="46"/>
+    <w:lsdException w:name="List Table 2 Accent 4" w:uiPriority="47"/>
+    <w:lsdException w:name="List Table 3 Accent 4" w:uiPriority="48"/>
+    <w:lsdException w:name="List Table 4 Accent 4" w:uiPriority="49"/>
+    <w:lsdException w:name="List Table 5 Dark Accent 4" w:uiPriority="50"/>
+    <w:lsdException w:name="List Table 6 Colorful Accent 4" w:uiPriority="51"/>
+    <w:lsdException w:name="List Table 7 Colorful Accent 4" w:uiPriority="52"/>
+    <w:lsdException w:name="List Table 1 Light Accent 5" w:uiPriority="46"/>
+    <w:lsdException w:name="List Table 2 Accent 5" w:uiPriority="47"/>
+    <w:lsdException w:name="List Table 3 Accent 5" w:uiPriority="48"/>
+    <w:lsdException w:name="List Table 4 Accent 5" w:uiPriority="49"/>
+    <w:lsdException w:name="List Table 5 Dark Accent 5" w:uiPriority="50"/>
+    <w:lsdException w:name="List Table 6 Colorful Accent 5" w:uiPriority="51"/>
+    <w:lsdException w:name="List Table 7 Colorful Accent 5" w:uiPriority="52"/>
+    <w:lsdException w:name="List Table 1 Light Accent 6" w:uiPriority="46"/>
+    <w:lsdException w:name="List Table 2 Accent 6" w:uiPriority="47"/>
+    <w:lsdException w:name="List Table 3 Accent 6" w:uiPriority="48"/>
+    <w:lsdException w:name="List Table 4 Accent 6" w:uiPriority="49"/>
+    <w:lsdException w:name="List Table 5 Dark Accent 6" w:uiPriority="50"/>
+    <w:lsdException w:name="List Table 6 Colorful Accent 6" w:uiPriority="51"/>
+    <w:lsdException w:name="List Table 7 Colorful Accent 6" w:uiPriority="52"/>
   </w:latentStyles>
   <w:style w:type="paragraph" w:default="1" w:styleId="Normal">
     <w:name w:val="Normal"/>
@@ -2146,7 +2098,7 @@
 </file>
 
 <file path=customXml/itemProps1.xml><?xml version="1.0" encoding="utf-8"?>
-<ds:datastoreItem xmlns:ds="http://schemas.openxmlformats.org/officeDocument/2006/customXml" ds:itemID="{CCDCB27A-2521-D74C-A984-6E56B93A6B57}">
+<ds:datastoreItem xmlns:ds="http://schemas.openxmlformats.org/officeDocument/2006/customXml" ds:itemID="{750CF60E-7A6C-449B-BC55-79C4E1C69522}">
   <ds:schemaRefs>
     <ds:schemaRef ds:uri="http://schemas.openxmlformats.org/officeDocument/2006/bibliography"/>
   </ds:schemaRefs>

</xml_diff>